<commit_message>
Wieda a bissl rumgschaftlt
</commit_message>
<xml_diff>
--- a/Systemsequenzdiagramme, Contracts/Contracts.docx
+++ b/Systemsequenzdiagramme, Contracts/Contracts.docx
@@ -12,6 +12,7 @@
           <w:szCs w:val="36"/>
         </w:rPr>
       </w:pPr>
+      <w:proofErr w:type="spellStart"/>
       <w:r>
         <w:rPr>
           <w:b/>
@@ -20,6 +21,22 @@
         </w:rPr>
         <w:t>Contracts</w:t>
       </w:r>
+      <w:proofErr w:type="spellEnd"/>
+      <w:r>
+        <w:rPr>
+          <w:b/>
+          <w:sz w:val="36"/>
+          <w:szCs w:val="36"/>
+        </w:rPr>
+        <w:t xml:space="preserve"> – Mosti-Software</w:t>
+      </w:r>
+    </w:p>
+    <w:p>
+      <w:pPr>
+        <w:pStyle w:val="KeinLeerraum"/>
+      </w:pPr>
+      <w:bookmarkStart w:id="0" w:name="_GoBack"/>
+      <w:bookmarkEnd w:id="0"/>
     </w:p>
     <w:p>
       <w:pPr>
@@ -56,13 +73,21 @@
               <w:pStyle w:val="KeinLeerraum"/>
               <w:rPr>
                 <w:b/>
-              </w:rPr>
-            </w:pPr>
-            <w:r>
-              <w:rPr>
-                <w:b/>
-              </w:rPr>
-              <w:t>Contract CO1: Verkauf abwickeln</w:t>
+                <w:noProof/>
+              </w:rPr>
+            </w:pPr>
+            <w:r>
+              <w:rPr>
+                <w:b/>
+              </w:rPr>
+              <w:t xml:space="preserve">Contract CO1: </w:t>
+            </w:r>
+            <w:r>
+              <w:rPr>
+                <w:b/>
+                <w:noProof/>
+              </w:rPr>
+              <w:t>gibProduktEin</w:t>
             </w:r>
           </w:p>
         </w:tc>
@@ -127,54 +152,65 @@
           <w:p>
             <w:pPr>
               <w:pStyle w:val="KeinLeerraum"/>
-            </w:pPr>
-            <w:proofErr w:type="spellStart"/>
-            <w:r>
-              <w:t>wähleKunde</w:t>
-            </w:r>
-            <w:proofErr w:type="spellEnd"/>
-            <w:r>
-              <w:t xml:space="preserve">(); </w:t>
-            </w:r>
-            <w:proofErr w:type="spellStart"/>
-            <w:r>
-              <w:t>eingabeProdukt</w:t>
-            </w:r>
-            <w:proofErr w:type="spellEnd"/>
-            <w:r>
-              <w:t xml:space="preserve">/Menge(); </w:t>
-            </w:r>
-            <w:proofErr w:type="spellStart"/>
-            <w:r>
-              <w:t>zeigBetrag</w:t>
-            </w:r>
-            <w:proofErr w:type="spellEnd"/>
-            <w:r>
-              <w:t xml:space="preserve">(); </w:t>
-            </w:r>
-            <w:proofErr w:type="spellStart"/>
-            <w:r>
-              <w:t>zeigTotal</w:t>
-            </w:r>
-            <w:proofErr w:type="spellEnd"/>
-            <w:r>
-              <w:t xml:space="preserve">(); </w:t>
-            </w:r>
-            <w:proofErr w:type="spellStart"/>
-            <w:r>
-              <w:t>einkaufAbschließen</w:t>
-            </w:r>
-            <w:proofErr w:type="spellEnd"/>
-            <w:r>
-              <w:t xml:space="preserve">(); </w:t>
-            </w:r>
-            <w:proofErr w:type="spellStart"/>
-            <w:r>
-              <w:t>erstelleRechnungsübersicht</w:t>
-            </w:r>
-            <w:proofErr w:type="spellEnd"/>
-            <w:r>
-              <w:t>();</w:t>
+              <w:rPr>
+                <w:noProof/>
+              </w:rPr>
+            </w:pPr>
+            <w:r>
+              <w:rPr>
+                <w:noProof/>
+              </w:rPr>
+              <w:t>gib</w:t>
+            </w:r>
+            <w:r>
+              <w:rPr>
+                <w:noProof/>
+              </w:rPr>
+              <w:t>ProduktEin(bezeichnung:</w:t>
+            </w:r>
+            <w:r>
+              <w:rPr>
+                <w:noProof/>
+              </w:rPr>
+              <w:t xml:space="preserve"> </w:t>
+            </w:r>
+            <w:r>
+              <w:rPr>
+                <w:noProof/>
+              </w:rPr>
+              <w:t xml:space="preserve">String, </w:t>
+            </w:r>
+          </w:p>
+          <w:p>
+            <w:pPr>
+              <w:pStyle w:val="KeinLeerraum"/>
+              <w:rPr>
+                <w:noProof/>
+              </w:rPr>
+            </w:pPr>
+            <w:r>
+              <w:rPr>
+                <w:noProof/>
+              </w:rPr>
+              <w:t>m</w:t>
+            </w:r>
+            <w:r>
+              <w:rPr>
+                <w:noProof/>
+              </w:rPr>
+              <w:t>enge:</w:t>
+            </w:r>
+            <w:r>
+              <w:rPr>
+                <w:noProof/>
+              </w:rPr>
+              <w:t xml:space="preserve"> </w:t>
+            </w:r>
+            <w:r>
+              <w:rPr>
+                <w:noProof/>
+              </w:rPr>
+              <w:t>integer)</w:t>
             </w:r>
           </w:p>
         </w:tc>
@@ -222,9 +258,21 @@
           <w:p>
             <w:pPr>
               <w:pStyle w:val="KeinLeerraum"/>
-            </w:pPr>
-            <w:r>
-              <w:t>Use Case 1: Verkauf abwickeln</w:t>
+              <w:rPr>
+                <w:noProof/>
+              </w:rPr>
+            </w:pPr>
+            <w:r>
+              <w:rPr>
+                <w:noProof/>
+              </w:rPr>
+              <w:t>U</w:t>
+            </w:r>
+            <w:r>
+              <w:rPr>
+                <w:noProof/>
+              </w:rPr>
+              <w:t>se Case 1: Verkauf abwickeln</w:t>
             </w:r>
           </w:p>
         </w:tc>
@@ -272,9 +320,21 @@
           <w:p>
             <w:pPr>
               <w:pStyle w:val="KeinLeerraum"/>
-            </w:pPr>
-            <w:r>
-              <w:t>Es ist ein Verkauf gestartet</w:t>
+              <w:rPr>
+                <w:noProof/>
+              </w:rPr>
+            </w:pPr>
+            <w:r>
+              <w:rPr>
+                <w:noProof/>
+              </w:rPr>
+              <w:t xml:space="preserve">Es existiert eine </w:t>
+            </w:r>
+            <w:r>
+              <w:rPr>
+                <w:noProof/>
+              </w:rPr>
+              <w:t>Instanz td von Termindurchführungt</w:t>
             </w:r>
           </w:p>
         </w:tc>
@@ -326,9 +386,15 @@
                 <w:ilvl w:val="0"/>
                 <w:numId w:val="5"/>
               </w:numPr>
-            </w:pPr>
-            <w:r>
-              <w:t>Produkte und Mengen wurden hinzugefügt</w:t>
+              <w:rPr>
+                <w:noProof/>
+              </w:rPr>
+            </w:pPr>
+            <w:r>
+              <w:rPr>
+                <w:noProof/>
+              </w:rPr>
+              <w:t>Eine neue Instanz p von Produkt wurde erstellt</w:t>
             </w:r>
           </w:p>
           <w:p>
@@ -338,9 +404,15 @@
                 <w:ilvl w:val="0"/>
                 <w:numId w:val="5"/>
               </w:numPr>
-            </w:pPr>
-            <w:r>
-              <w:t>Verkauf wurde beendet</w:t>
+              <w:rPr>
+                <w:noProof/>
+              </w:rPr>
+            </w:pPr>
+            <w:r>
+              <w:rPr>
+                <w:noProof/>
+              </w:rPr>
+              <w:t>p wurde mit der Produktbeschreibung pb zu bezeichnung verknüpft</w:t>
             </w:r>
           </w:p>
           <w:p>
@@ -350,19 +422,81 @@
                 <w:ilvl w:val="0"/>
                 <w:numId w:val="5"/>
               </w:numPr>
-            </w:pPr>
-            <w:r>
-              <w:t>Rechnungsübersicht wurde erstellt</w:t>
+              <w:rPr>
+                <w:noProof/>
+              </w:rPr>
+            </w:pPr>
+            <w:r>
+              <w:rPr>
+                <w:noProof/>
+              </w:rPr>
+              <w:t>p wurde mit td verknüpft</w:t>
+            </w:r>
+          </w:p>
+          <w:p>
+            <w:pPr>
+              <w:pStyle w:val="KeinLeerraum"/>
+              <w:numPr>
+                <w:ilvl w:val="0"/>
+                <w:numId w:val="5"/>
+              </w:numPr>
+              <w:rPr>
+                <w:noProof/>
+              </w:rPr>
+            </w:pPr>
+            <w:r>
+              <w:rPr>
+                <w:noProof/>
+              </w:rPr>
+              <w:t>p.menge wurde mit menge initialisiert</w:t>
+            </w:r>
+            <w:r>
+              <w:rPr>
+                <w:noProof/>
+              </w:rPr>
+              <w:t xml:space="preserve"> </w:t>
+            </w:r>
+          </w:p>
+          <w:p>
+            <w:pPr>
+              <w:pStyle w:val="KeinLeerraum"/>
+              <w:numPr>
+                <w:ilvl w:val="0"/>
+                <w:numId w:val="5"/>
+              </w:numPr>
+              <w:rPr>
+                <w:noProof/>
+              </w:rPr>
+            </w:pPr>
+            <w:r>
+              <w:rPr>
+                <w:noProof/>
+              </w:rPr>
+              <w:t>td.total wurde um den Wert pb.preis*menge erhöht</w:t>
+            </w:r>
+          </w:p>
+          <w:p>
+            <w:pPr>
+              <w:pStyle w:val="KeinLeerraum"/>
+              <w:numPr>
+                <w:ilvl w:val="0"/>
+                <w:numId w:val="5"/>
+              </w:numPr>
+              <w:rPr>
+                <w:noProof/>
+              </w:rPr>
+            </w:pPr>
+            <w:r>
+              <w:rPr>
+                <w:noProof/>
+                <w:color w:val="FF0000"/>
+              </w:rPr>
+              <w:t>Die entsprechende Menge des Produkts wurde aus dem Lagerbestand abgezogen</w:t>
             </w:r>
           </w:p>
         </w:tc>
       </w:tr>
     </w:tbl>
-    <w:p>
-      <w:pPr>
-        <w:pStyle w:val="KeinLeerraum"/>
-      </w:pPr>
-    </w:p>
     <w:p>
       <w:pPr>
         <w:pStyle w:val="KeinLeerraum"/>
@@ -403,31 +537,43 @@
               <w:pStyle w:val="KeinLeerraum"/>
               <w:rPr>
                 <w:b/>
-              </w:rPr>
-            </w:pPr>
-            <w:r>
-              <w:rPr>
-                <w:b/>
-              </w:rPr>
-              <w:t>Contract CO</w:t>
-            </w:r>
-            <w:r>
-              <w:rPr>
-                <w:b/>
-              </w:rPr>
-              <w:t>2</w:t>
-            </w:r>
-            <w:r>
-              <w:rPr>
-                <w:b/>
-              </w:rPr>
-              <w:t xml:space="preserve">: </w:t>
-            </w:r>
-            <w:r>
-              <w:rPr>
-                <w:b/>
-              </w:rPr>
-              <w:t>Kunde bearbeiten</w:t>
+                <w:noProof/>
+              </w:rPr>
+            </w:pPr>
+            <w:r>
+              <w:rPr>
+                <w:b/>
+                <w:noProof/>
+              </w:rPr>
+              <w:t xml:space="preserve">Contract CO2: </w:t>
+            </w:r>
+            <w:r>
+              <w:rPr>
+                <w:b/>
+                <w:noProof/>
+              </w:rPr>
+              <w:t>erstelle</w:t>
+            </w:r>
+            <w:r>
+              <w:rPr>
+                <w:b/>
+                <w:noProof/>
+              </w:rPr>
+              <w:t>Neuen</w:t>
+            </w:r>
+            <w:r>
+              <w:rPr>
+                <w:b/>
+                <w:noProof/>
+              </w:rPr>
+              <w:t>Kunde</w:t>
+            </w:r>
+            <w:r>
+              <w:rPr>
+                <w:b/>
+                <w:noProof/>
+              </w:rPr>
+              <w:t>n</w:t>
             </w:r>
           </w:p>
         </w:tc>
@@ -445,6 +591,9 @@
           <w:p>
             <w:pPr>
               <w:pStyle w:val="KeinLeerraum"/>
+              <w:rPr>
+                <w:noProof/>
+              </w:rPr>
             </w:pPr>
           </w:p>
         </w:tc>
@@ -468,11 +617,13 @@
               <w:pStyle w:val="KeinLeerraum"/>
               <w:rPr>
                 <w:b/>
-              </w:rPr>
-            </w:pPr>
-            <w:r>
-              <w:rPr>
-                <w:b/>
+                <w:noProof/>
+              </w:rPr>
+            </w:pPr>
+            <w:r>
+              <w:rPr>
+                <w:b/>
+                <w:noProof/>
               </w:rPr>
               <w:t>Operation:</w:t>
             </w:r>
@@ -492,22 +643,77 @@
           <w:p>
             <w:pPr>
               <w:pStyle w:val="KeinLeerraum"/>
-            </w:pPr>
-            <w:proofErr w:type="spellStart"/>
-            <w:r>
-              <w:t>erstelltKunde</w:t>
-            </w:r>
-            <w:proofErr w:type="spellEnd"/>
-            <w:r>
-              <w:t xml:space="preserve">(); </w:t>
-            </w:r>
-            <w:proofErr w:type="spellStart"/>
-            <w:r>
-              <w:t>erstelltBestätigung</w:t>
-            </w:r>
-            <w:proofErr w:type="spellEnd"/>
-            <w:r>
-              <w:t>();</w:t>
+              <w:rPr>
+                <w:noProof/>
+              </w:rPr>
+            </w:pPr>
+            <w:r>
+              <w:rPr>
+                <w:noProof/>
+              </w:rPr>
+              <w:t>erstelleKunde(vorname:</w:t>
+            </w:r>
+            <w:r>
+              <w:rPr>
+                <w:noProof/>
+              </w:rPr>
+              <w:t xml:space="preserve"> </w:t>
+            </w:r>
+            <w:r>
+              <w:rPr>
+                <w:noProof/>
+              </w:rPr>
+              <w:t xml:space="preserve">String, </w:t>
+            </w:r>
+          </w:p>
+          <w:p>
+            <w:pPr>
+              <w:pStyle w:val="KeinLeerraum"/>
+              <w:rPr>
+                <w:noProof/>
+              </w:rPr>
+            </w:pPr>
+            <w:r>
+              <w:rPr>
+                <w:noProof/>
+              </w:rPr>
+              <w:t>nachname:</w:t>
+            </w:r>
+            <w:r>
+              <w:rPr>
+                <w:noProof/>
+              </w:rPr>
+              <w:t xml:space="preserve"> </w:t>
+            </w:r>
+            <w:r>
+              <w:rPr>
+                <w:noProof/>
+              </w:rPr>
+              <w:t>String, adresse:</w:t>
+            </w:r>
+            <w:r>
+              <w:rPr>
+                <w:noProof/>
+              </w:rPr>
+              <w:t xml:space="preserve"> </w:t>
+            </w:r>
+            <w:r>
+              <w:rPr>
+                <w:noProof/>
+              </w:rPr>
+              <w:t>String, telefonnummer:</w:t>
+            </w:r>
+            <w:r>
+              <w:rPr>
+                <w:noProof/>
+              </w:rPr>
+              <w:t xml:space="preserve"> </w:t>
+            </w:r>
+            <w:r>
+              <w:rPr>
+                <w:noProof/>
+              </w:rPr>
+              <w:t xml:space="preserve">integer </w:t>
             </w:r>
           </w:p>
         </w:tc>
@@ -531,11 +737,13 @@
               <w:pStyle w:val="KeinLeerraum"/>
               <w:rPr>
                 <w:b/>
-              </w:rPr>
-            </w:pPr>
-            <w:r>
-              <w:rPr>
-                <w:b/>
+                <w:noProof/>
+              </w:rPr>
+            </w:pPr>
+            <w:r>
+              <w:rPr>
+                <w:b/>
+                <w:noProof/>
               </w:rPr>
               <w:t>Querverweise:</w:t>
             </w:r>
@@ -555,18 +763,15 @@
           <w:p>
             <w:pPr>
               <w:pStyle w:val="KeinLeerraum"/>
-            </w:pPr>
-            <w:r>
-              <w:t xml:space="preserve">Use Case </w:t>
-            </w:r>
-            <w:r>
-              <w:t>2</w:t>
-            </w:r>
-            <w:r>
-              <w:t xml:space="preserve">: </w:t>
-            </w:r>
-            <w:r>
-              <w:t>Kunde bearbeiten</w:t>
+              <w:rPr>
+                <w:noProof/>
+              </w:rPr>
+            </w:pPr>
+            <w:r>
+              <w:rPr>
+                <w:noProof/>
+              </w:rPr>
+              <w:t>Use Case 2: Kunde bearbeiten</w:t>
             </w:r>
           </w:p>
         </w:tc>
@@ -590,11 +795,13 @@
               <w:pStyle w:val="KeinLeerraum"/>
               <w:rPr>
                 <w:b/>
-              </w:rPr>
-            </w:pPr>
-            <w:r>
-              <w:rPr>
-                <w:b/>
+                <w:noProof/>
+              </w:rPr>
+            </w:pPr>
+            <w:r>
+              <w:rPr>
+                <w:b/>
+                <w:noProof/>
               </w:rPr>
               <w:t>Vorbedingung:</w:t>
             </w:r>
@@ -614,9 +821,15 @@
           <w:p>
             <w:pPr>
               <w:pStyle w:val="KeinLeerraum"/>
-            </w:pPr>
-            <w:r>
-              <w:t>Mosterei-Inhaber ist im System angemeldet und will einen Kunden erstellen/bearbeiten/löschen</w:t>
+              <w:rPr>
+                <w:noProof/>
+              </w:rPr>
+            </w:pPr>
+            <w:r>
+              <w:rPr>
+                <w:noProof/>
+              </w:rPr>
+              <w:t>Es existiert eine Instant kv von Kundenverwaltung</w:t>
             </w:r>
           </w:p>
         </w:tc>
@@ -640,11 +853,13 @@
               <w:pStyle w:val="KeinLeerraum"/>
               <w:rPr>
                 <w:b/>
-              </w:rPr>
-            </w:pPr>
-            <w:r>
-              <w:rPr>
-                <w:b/>
+                <w:noProof/>
+              </w:rPr>
+            </w:pPr>
+            <w:r>
+              <w:rPr>
+                <w:b/>
+                <w:noProof/>
               </w:rPr>
               <w:t>Nachbedingung:</w:t>
             </w:r>
@@ -668,9 +883,105 @@
                 <w:ilvl w:val="0"/>
                 <w:numId w:val="5"/>
               </w:numPr>
-            </w:pPr>
-            <w:r>
-              <w:t>Kunde wurde im System gespeichert/gelöscht</w:t>
+              <w:rPr>
+                <w:noProof/>
+              </w:rPr>
+            </w:pPr>
+            <w:r>
+              <w:rPr>
+                <w:noProof/>
+              </w:rPr>
+              <w:t>Eine neue Instanz k von Kunde wurde erstellt</w:t>
+            </w:r>
+          </w:p>
+          <w:p>
+            <w:pPr>
+              <w:pStyle w:val="KeinLeerraum"/>
+              <w:numPr>
+                <w:ilvl w:val="0"/>
+                <w:numId w:val="5"/>
+              </w:numPr>
+              <w:rPr>
+                <w:noProof/>
+              </w:rPr>
+            </w:pPr>
+            <w:r>
+              <w:rPr>
+                <w:noProof/>
+              </w:rPr>
+              <w:t>k.vorname wurde mit vorname initialisiert</w:t>
+            </w:r>
+          </w:p>
+          <w:p>
+            <w:pPr>
+              <w:pStyle w:val="KeinLeerraum"/>
+              <w:numPr>
+                <w:ilvl w:val="0"/>
+                <w:numId w:val="5"/>
+              </w:numPr>
+              <w:rPr>
+                <w:noProof/>
+              </w:rPr>
+            </w:pPr>
+            <w:r>
+              <w:rPr>
+                <w:noProof/>
+              </w:rPr>
+              <w:t>k.nachname wurde mit nachname initialisiert</w:t>
+            </w:r>
+          </w:p>
+          <w:p>
+            <w:pPr>
+              <w:pStyle w:val="KeinLeerraum"/>
+              <w:numPr>
+                <w:ilvl w:val="0"/>
+                <w:numId w:val="5"/>
+              </w:numPr>
+              <w:rPr>
+                <w:noProof/>
+              </w:rPr>
+            </w:pPr>
+            <w:r>
+              <w:rPr>
+                <w:noProof/>
+              </w:rPr>
+              <w:t>k.adresse wurde mit adresse initialisiert</w:t>
+            </w:r>
+          </w:p>
+          <w:p>
+            <w:pPr>
+              <w:pStyle w:val="KeinLeerraum"/>
+              <w:numPr>
+                <w:ilvl w:val="0"/>
+                <w:numId w:val="5"/>
+              </w:numPr>
+              <w:rPr>
+                <w:noProof/>
+              </w:rPr>
+            </w:pPr>
+            <w:r>
+              <w:rPr>
+                <w:noProof/>
+              </w:rPr>
+              <w:t>k.telefonnummer wurde mit telefonnummer initialisiert</w:t>
+            </w:r>
+          </w:p>
+          <w:p>
+            <w:pPr>
+              <w:pStyle w:val="KeinLeerraum"/>
+              <w:numPr>
+                <w:ilvl w:val="0"/>
+                <w:numId w:val="5"/>
+              </w:numPr>
+              <w:rPr>
+                <w:noProof/>
+              </w:rPr>
+            </w:pPr>
+            <w:r>
+              <w:rPr>
+                <w:noProof/>
+              </w:rPr>
+              <w:t>k wurde mit Kundenverwaltung kv verknüpft</w:t>
             </w:r>
           </w:p>
         </w:tc>
@@ -685,6 +996,26 @@
       <w:pPr>
         <w:pStyle w:val="KeinLeerraum"/>
       </w:pPr>
+    </w:p>
+    <w:p>
+      <w:pPr>
+        <w:pStyle w:val="KeinLeerraum"/>
+      </w:pPr>
+    </w:p>
+    <w:p>
+      <w:pPr>
+        <w:pStyle w:val="KeinLeerraum"/>
+      </w:pPr>
+    </w:p>
+    <w:p>
+      <w:pPr>
+        <w:pStyle w:val="KeinLeerraum"/>
+      </w:pPr>
+    </w:p>
+    <w:p>
+      <w:r>
+        <w:br w:type="page"/>
+      </w:r>
     </w:p>
     <w:tbl>
       <w:tblPr>
@@ -716,31 +1047,23 @@
               <w:pStyle w:val="KeinLeerraum"/>
               <w:rPr>
                 <w:b/>
-              </w:rPr>
-            </w:pPr>
-            <w:r>
-              <w:rPr>
-                <w:b/>
-              </w:rPr>
-              <w:t>Contract CO</w:t>
-            </w:r>
-            <w:r>
-              <w:rPr>
-                <w:b/>
-              </w:rPr>
-              <w:t>3</w:t>
-            </w:r>
-            <w:r>
-              <w:rPr>
-                <w:b/>
-              </w:rPr>
-              <w:t xml:space="preserve">: </w:t>
-            </w:r>
-            <w:r>
-              <w:rPr>
-                <w:b/>
-              </w:rPr>
-              <w:t>Lagerbestand bearbeiten</w:t>
+                <w:noProof/>
+              </w:rPr>
+            </w:pPr>
+            <w:r>
+              <w:rPr>
+                <w:b/>
+                <w:noProof/>
+              </w:rPr>
+              <w:lastRenderedPageBreak/>
+              <w:t>Contr</w:t>
+            </w:r>
+            <w:r>
+              <w:rPr>
+                <w:b/>
+                <w:noProof/>
+              </w:rPr>
+              <w:t>act CO3: erstelleNeuesProdukt</w:t>
             </w:r>
           </w:p>
         </w:tc>
@@ -758,6 +1081,9 @@
           <w:p>
             <w:pPr>
               <w:pStyle w:val="KeinLeerraum"/>
+              <w:rPr>
+                <w:noProof/>
+              </w:rPr>
             </w:pPr>
           </w:p>
         </w:tc>
@@ -781,11 +1107,13 @@
               <w:pStyle w:val="KeinLeerraum"/>
               <w:rPr>
                 <w:b/>
-              </w:rPr>
-            </w:pPr>
-            <w:r>
-              <w:rPr>
-                <w:b/>
+                <w:noProof/>
+              </w:rPr>
+            </w:pPr>
+            <w:r>
+              <w:rPr>
+                <w:b/>
+                <w:noProof/>
               </w:rPr>
               <w:t>Operation:</w:t>
             </w:r>
@@ -805,22 +1133,43 @@
           <w:p>
             <w:pPr>
               <w:pStyle w:val="KeinLeerraum"/>
-            </w:pPr>
-            <w:proofErr w:type="spellStart"/>
-            <w:r>
-              <w:t>erstelltProdukt</w:t>
-            </w:r>
-            <w:proofErr w:type="spellEnd"/>
-            <w:r>
-              <w:t xml:space="preserve">(); </w:t>
-            </w:r>
-            <w:proofErr w:type="spellStart"/>
-            <w:r>
-              <w:t>erstelltBestätigung</w:t>
-            </w:r>
-            <w:proofErr w:type="spellEnd"/>
-            <w:r>
-              <w:t>();</w:t>
+              <w:rPr>
+                <w:noProof/>
+              </w:rPr>
+            </w:pPr>
+            <w:r>
+              <w:rPr>
+                <w:noProof/>
+              </w:rPr>
+              <w:t xml:space="preserve">erstelleNeuesProdukt(name: String, </w:t>
+            </w:r>
+          </w:p>
+          <w:p>
+            <w:pPr>
+              <w:pStyle w:val="KeinLeerraum"/>
+              <w:rPr>
+                <w:noProof/>
+              </w:rPr>
+            </w:pPr>
+            <w:r>
+              <w:rPr>
+                <w:noProof/>
+              </w:rPr>
+              <w:t xml:space="preserve">preis: double, menge: integer, </w:t>
+            </w:r>
+          </w:p>
+          <w:p>
+            <w:pPr>
+              <w:pStyle w:val="KeinLeerraum"/>
+              <w:rPr>
+                <w:noProof/>
+              </w:rPr>
+            </w:pPr>
+            <w:r>
+              <w:rPr>
+                <w:noProof/>
+              </w:rPr>
+              <w:t>umntergrenze: integer)</w:t>
             </w:r>
           </w:p>
         </w:tc>
@@ -844,11 +1193,13 @@
               <w:pStyle w:val="KeinLeerraum"/>
               <w:rPr>
                 <w:b/>
-              </w:rPr>
-            </w:pPr>
-            <w:r>
-              <w:rPr>
-                <w:b/>
+                <w:noProof/>
+              </w:rPr>
+            </w:pPr>
+            <w:r>
+              <w:rPr>
+                <w:b/>
+                <w:noProof/>
               </w:rPr>
               <w:t>Querverweise:</w:t>
             </w:r>
@@ -868,15 +1219,15 @@
           <w:p>
             <w:pPr>
               <w:pStyle w:val="KeinLeerraum"/>
-            </w:pPr>
-            <w:r>
-              <w:t>Use Case 3</w:t>
-            </w:r>
-            <w:r>
-              <w:t xml:space="preserve">: </w:t>
-            </w:r>
-            <w:r>
-              <w:t>Lagerbestand bearbeiten</w:t>
+              <w:rPr>
+                <w:noProof/>
+              </w:rPr>
+            </w:pPr>
+            <w:r>
+              <w:rPr>
+                <w:noProof/>
+              </w:rPr>
+              <w:t>Use Case 3: Lagerbestand bearbeiten</w:t>
             </w:r>
           </w:p>
         </w:tc>
@@ -900,11 +1251,13 @@
               <w:pStyle w:val="KeinLeerraum"/>
               <w:rPr>
                 <w:b/>
-              </w:rPr>
-            </w:pPr>
-            <w:r>
-              <w:rPr>
-                <w:b/>
+                <w:noProof/>
+              </w:rPr>
+            </w:pPr>
+            <w:r>
+              <w:rPr>
+                <w:b/>
+                <w:noProof/>
               </w:rPr>
               <w:t>Vorbedingung:</w:t>
             </w:r>
@@ -924,9 +1277,15 @@
           <w:p>
             <w:pPr>
               <w:pStyle w:val="KeinLeerraum"/>
-            </w:pPr>
-            <w:r>
-              <w:t>Mosterei-Inhaber ist im System angemeldet und will ein Produkt erstellen/bearbeiten/löschen</w:t>
+              <w:rPr>
+                <w:noProof/>
+              </w:rPr>
+            </w:pPr>
+            <w:r>
+              <w:rPr>
+                <w:noProof/>
+              </w:rPr>
+              <w:t>Es existiert eine Instanz lv von Lagerverwaltung</w:t>
             </w:r>
           </w:p>
         </w:tc>
@@ -950,11 +1309,13 @@
               <w:pStyle w:val="KeinLeerraum"/>
               <w:rPr>
                 <w:b/>
-              </w:rPr>
-            </w:pPr>
-            <w:r>
-              <w:rPr>
-                <w:b/>
+                <w:noProof/>
+              </w:rPr>
+            </w:pPr>
+            <w:r>
+              <w:rPr>
+                <w:b/>
+                <w:noProof/>
               </w:rPr>
               <w:t>Nachbedingung:</w:t>
             </w:r>
@@ -978,39 +1339,146 @@
                 <w:ilvl w:val="0"/>
                 <w:numId w:val="5"/>
               </w:numPr>
-            </w:pPr>
-            <w:r>
-              <w:t>Produkt wurde im System gespeichert/gelöscht</w:t>
+              <w:rPr>
+                <w:noProof/>
+              </w:rPr>
+            </w:pPr>
+            <w:r>
+              <w:rPr>
+                <w:noProof/>
+              </w:rPr>
+              <w:t>Eine neue Instant pb von Produktbeschreibung wurde erstellt</w:t>
+            </w:r>
+          </w:p>
+          <w:p>
+            <w:pPr>
+              <w:pStyle w:val="KeinLeerraum"/>
+              <w:numPr>
+                <w:ilvl w:val="0"/>
+                <w:numId w:val="5"/>
+              </w:numPr>
+              <w:rPr>
+                <w:noProof/>
+              </w:rPr>
+            </w:pPr>
+            <w:r>
+              <w:rPr>
+                <w:noProof/>
+              </w:rPr>
+              <w:t>pb.name wurde mit name initialisiert</w:t>
+            </w:r>
+          </w:p>
+          <w:p>
+            <w:pPr>
+              <w:pStyle w:val="KeinLeerraum"/>
+              <w:numPr>
+                <w:ilvl w:val="0"/>
+                <w:numId w:val="5"/>
+              </w:numPr>
+              <w:rPr>
+                <w:noProof/>
+              </w:rPr>
+            </w:pPr>
+            <w:r>
+              <w:rPr>
+                <w:noProof/>
+              </w:rPr>
+              <w:t>pb.preis wurde mit preis initialisiert</w:t>
+            </w:r>
+          </w:p>
+          <w:p>
+            <w:pPr>
+              <w:pStyle w:val="KeinLeerraum"/>
+              <w:numPr>
+                <w:ilvl w:val="0"/>
+                <w:numId w:val="5"/>
+              </w:numPr>
+              <w:rPr>
+                <w:noProof/>
+              </w:rPr>
+            </w:pPr>
+            <w:r>
+              <w:rPr>
+                <w:noProof/>
+              </w:rPr>
+              <w:t>pb.untergrenze wurde mit untergrenze initialisiert</w:t>
+            </w:r>
+          </w:p>
+          <w:p>
+            <w:pPr>
+              <w:pStyle w:val="KeinLeerraum"/>
+              <w:numPr>
+                <w:ilvl w:val="0"/>
+                <w:numId w:val="5"/>
+              </w:numPr>
+              <w:rPr>
+                <w:noProof/>
+              </w:rPr>
+            </w:pPr>
+            <w:r>
+              <w:rPr>
+                <w:noProof/>
+              </w:rPr>
+              <w:t>Eine neue Instanz p von Produkt wurde erstellt</w:t>
+            </w:r>
+          </w:p>
+          <w:p>
+            <w:pPr>
+              <w:pStyle w:val="KeinLeerraum"/>
+              <w:numPr>
+                <w:ilvl w:val="0"/>
+                <w:numId w:val="5"/>
+              </w:numPr>
+              <w:rPr>
+                <w:noProof/>
+              </w:rPr>
+            </w:pPr>
+            <w:r>
+              <w:rPr>
+                <w:noProof/>
+              </w:rPr>
+              <w:t>p wurde mit Produktbeschreibung pb verknüpft</w:t>
+            </w:r>
+          </w:p>
+          <w:p>
+            <w:pPr>
+              <w:pStyle w:val="KeinLeerraum"/>
+              <w:numPr>
+                <w:ilvl w:val="0"/>
+                <w:numId w:val="5"/>
+              </w:numPr>
+              <w:rPr>
+                <w:noProof/>
+              </w:rPr>
+            </w:pPr>
+            <w:r>
+              <w:rPr>
+                <w:noProof/>
+              </w:rPr>
+              <w:t>p.menge wurde mit menge initialisiert</w:t>
+            </w:r>
+          </w:p>
+          <w:p>
+            <w:pPr>
+              <w:pStyle w:val="KeinLeerraum"/>
+              <w:numPr>
+                <w:ilvl w:val="0"/>
+                <w:numId w:val="5"/>
+              </w:numPr>
+              <w:rPr>
+                <w:noProof/>
+              </w:rPr>
+            </w:pPr>
+            <w:r>
+              <w:rPr>
+                <w:noProof/>
+              </w:rPr>
+              <w:t>p wurde mit Lagerverwaltung lv verknüpft</w:t>
             </w:r>
           </w:p>
         </w:tc>
       </w:tr>
     </w:tbl>
-    <w:p>
-      <w:pPr>
-        <w:pStyle w:val="KeinLeerraum"/>
-      </w:pPr>
-    </w:p>
-    <w:p>
-      <w:pPr>
-        <w:pStyle w:val="KeinLeerraum"/>
-      </w:pPr>
-    </w:p>
-    <w:p>
-      <w:pPr>
-        <w:pStyle w:val="KeinLeerraum"/>
-      </w:pPr>
-    </w:p>
-    <w:p>
-      <w:pPr>
-        <w:pStyle w:val="KeinLeerraum"/>
-      </w:pPr>
-    </w:p>
-    <w:p>
-      <w:pPr>
-        <w:pStyle w:val="KeinLeerraum"/>
-      </w:pPr>
-    </w:p>
     <w:p>
       <w:pPr>
         <w:pStyle w:val="KeinLeerraum"/>
@@ -1051,38 +1519,22 @@
               <w:pStyle w:val="KeinLeerraum"/>
               <w:rPr>
                 <w:b/>
-              </w:rPr>
-            </w:pPr>
-            <w:r>
-              <w:rPr>
-                <w:b/>
-              </w:rPr>
-              <w:lastRenderedPageBreak/>
-              <w:t>Contract CO</w:t>
-            </w:r>
-            <w:r>
-              <w:rPr>
-                <w:b/>
-              </w:rPr>
-              <w:t>4</w:t>
-            </w:r>
-            <w:r>
-              <w:rPr>
-                <w:b/>
-              </w:rPr>
-              <w:t xml:space="preserve">: </w:t>
-            </w:r>
-            <w:r>
-              <w:rPr>
-                <w:b/>
-              </w:rPr>
-              <w:t>Mitarbeiter</w:t>
-            </w:r>
-            <w:r>
-              <w:rPr>
-                <w:b/>
-              </w:rPr>
-              <w:t xml:space="preserve"> bearbeiten</w:t>
+                <w:noProof/>
+              </w:rPr>
+            </w:pPr>
+            <w:r>
+              <w:rPr>
+                <w:b/>
+                <w:noProof/>
+              </w:rPr>
+              <w:t>Cont</w:t>
+            </w:r>
+            <w:r>
+              <w:rPr>
+                <w:b/>
+                <w:noProof/>
+              </w:rPr>
+              <w:t>ract CO4: erstelleNeuenMitarbeiter</w:t>
             </w:r>
           </w:p>
         </w:tc>
@@ -1100,6 +1552,9 @@
           <w:p>
             <w:pPr>
               <w:pStyle w:val="KeinLeerraum"/>
+              <w:rPr>
+                <w:noProof/>
+              </w:rPr>
             </w:pPr>
           </w:p>
         </w:tc>
@@ -1123,11 +1578,13 @@
               <w:pStyle w:val="KeinLeerraum"/>
               <w:rPr>
                 <w:b/>
-              </w:rPr>
-            </w:pPr>
-            <w:r>
-              <w:rPr>
-                <w:b/>
+                <w:noProof/>
+              </w:rPr>
+            </w:pPr>
+            <w:r>
+              <w:rPr>
+                <w:b/>
+                <w:noProof/>
               </w:rPr>
               <w:t>Operation:</w:t>
             </w:r>
@@ -1147,22 +1604,81 @@
           <w:p>
             <w:pPr>
               <w:pStyle w:val="KeinLeerraum"/>
-            </w:pPr>
-            <w:proofErr w:type="spellStart"/>
-            <w:r>
-              <w:t>erstelltMitarbeiter</w:t>
-            </w:r>
-            <w:proofErr w:type="spellEnd"/>
-            <w:r>
-              <w:t xml:space="preserve">(); </w:t>
-            </w:r>
-            <w:proofErr w:type="spellStart"/>
-            <w:r>
-              <w:t>erstelltBestätigung</w:t>
-            </w:r>
-            <w:proofErr w:type="spellEnd"/>
-            <w:r>
-              <w:t>();</w:t>
+              <w:rPr>
+                <w:noProof/>
+              </w:rPr>
+            </w:pPr>
+            <w:r>
+              <w:rPr>
+                <w:noProof/>
+              </w:rPr>
+              <w:t>erstelleNeuenMitarbeiter(vorname</w:t>
+            </w:r>
+            <w:r>
+              <w:rPr>
+                <w:noProof/>
+              </w:rPr>
+              <w:t>: String</w:t>
+            </w:r>
+            <w:r>
+              <w:rPr>
+                <w:noProof/>
+              </w:rPr>
+              <w:t>, nachname</w:t>
+            </w:r>
+            <w:r>
+              <w:rPr>
+                <w:noProof/>
+              </w:rPr>
+              <w:t>: String</w:t>
+            </w:r>
+            <w:r>
+              <w:rPr>
+                <w:noProof/>
+              </w:rPr>
+              <w:t>,</w:t>
+            </w:r>
+            <w:r>
+              <w:rPr>
+                <w:noProof/>
+              </w:rPr>
+              <w:t xml:space="preserve"> </w:t>
+            </w:r>
+            <w:r>
+              <w:rPr>
+                <w:noProof/>
+              </w:rPr>
+              <w:t>geburtsdatum</w:t>
+            </w:r>
+            <w:r>
+              <w:rPr>
+                <w:noProof/>
+              </w:rPr>
+              <w:t>: Date</w:t>
+            </w:r>
+            <w:r>
+              <w:rPr>
+                <w:noProof/>
+              </w:rPr>
+              <w:t>, adresse</w:t>
+            </w:r>
+            <w:r>
+              <w:rPr>
+                <w:noProof/>
+              </w:rPr>
+              <w:t>: String</w:t>
+            </w:r>
+            <w:r>
+              <w:rPr>
+                <w:noProof/>
+              </w:rPr>
+              <w:t>, telefonnummer</w:t>
+            </w:r>
+            <w:r>
+              <w:rPr>
+                <w:noProof/>
+              </w:rPr>
+              <w:t>: integer)</w:t>
             </w:r>
           </w:p>
         </w:tc>
@@ -1186,11 +1702,13 @@
               <w:pStyle w:val="KeinLeerraum"/>
               <w:rPr>
                 <w:b/>
-              </w:rPr>
-            </w:pPr>
-            <w:r>
-              <w:rPr>
-                <w:b/>
+                <w:noProof/>
+              </w:rPr>
+            </w:pPr>
+            <w:r>
+              <w:rPr>
+                <w:b/>
+                <w:noProof/>
               </w:rPr>
               <w:t>Querverweise:</w:t>
             </w:r>
@@ -1210,21 +1728,15 @@
           <w:p>
             <w:pPr>
               <w:pStyle w:val="KeinLeerraum"/>
-            </w:pPr>
-            <w:r>
-              <w:t xml:space="preserve">Use Case </w:t>
-            </w:r>
-            <w:r>
-              <w:t>4</w:t>
-            </w:r>
-            <w:r>
-              <w:t>:</w:t>
-            </w:r>
-            <w:r>
-              <w:t xml:space="preserve"> Mitarbeiter</w:t>
-            </w:r>
-            <w:r>
-              <w:t xml:space="preserve"> bearbeiten</w:t>
+              <w:rPr>
+                <w:noProof/>
+              </w:rPr>
+            </w:pPr>
+            <w:r>
+              <w:rPr>
+                <w:noProof/>
+              </w:rPr>
+              <w:t>Use Case 4: Mitarbeiter bearbeiten</w:t>
             </w:r>
           </w:p>
         </w:tc>
@@ -1248,11 +1760,13 @@
               <w:pStyle w:val="KeinLeerraum"/>
               <w:rPr>
                 <w:b/>
-              </w:rPr>
-            </w:pPr>
-            <w:r>
-              <w:rPr>
-                <w:b/>
+                <w:noProof/>
+              </w:rPr>
+            </w:pPr>
+            <w:r>
+              <w:rPr>
+                <w:b/>
+                <w:noProof/>
               </w:rPr>
               <w:t>Vorbedingung:</w:t>
             </w:r>
@@ -1272,15 +1786,15 @@
           <w:p>
             <w:pPr>
               <w:pStyle w:val="KeinLeerraum"/>
-            </w:pPr>
-            <w:r>
-              <w:t xml:space="preserve">Mosterei-Inhaber ist im System angemeldet und will ein </w:t>
-            </w:r>
-            <w:r>
-              <w:t xml:space="preserve">Mitarbeiter </w:t>
-            </w:r>
-            <w:r>
-              <w:t>erstellen/bearbeiten/löschen</w:t>
+              <w:rPr>
+                <w:noProof/>
+              </w:rPr>
+            </w:pPr>
+            <w:r>
+              <w:rPr>
+                <w:noProof/>
+              </w:rPr>
+              <w:t>Es existiert eine Instant mv von Mitarbeiterverwaltung</w:t>
             </w:r>
           </w:p>
         </w:tc>
@@ -1304,11 +1818,13 @@
               <w:pStyle w:val="KeinLeerraum"/>
               <w:rPr>
                 <w:b/>
-              </w:rPr>
-            </w:pPr>
-            <w:r>
-              <w:rPr>
-                <w:b/>
+                <w:noProof/>
+              </w:rPr>
+            </w:pPr>
+            <w:r>
+              <w:rPr>
+                <w:b/>
+                <w:noProof/>
               </w:rPr>
               <w:t>Nachbedingung:</w:t>
             </w:r>
@@ -1332,12 +1848,486 @@
                 <w:ilvl w:val="0"/>
                 <w:numId w:val="5"/>
               </w:numPr>
-            </w:pPr>
-            <w:r>
-              <w:t xml:space="preserve">Mitarbeiter </w:t>
-            </w:r>
-            <w:r>
-              <w:t>wurde im System gespeichert/gelöscht</w:t>
+              <w:rPr>
+                <w:noProof/>
+              </w:rPr>
+            </w:pPr>
+            <w:r>
+              <w:rPr>
+                <w:noProof/>
+              </w:rPr>
+              <w:t>Eine neue Instant m von Mitarbeiter wurde erstellt</w:t>
+            </w:r>
+          </w:p>
+          <w:p>
+            <w:pPr>
+              <w:pStyle w:val="KeinLeerraum"/>
+              <w:numPr>
+                <w:ilvl w:val="0"/>
+                <w:numId w:val="5"/>
+              </w:numPr>
+              <w:rPr>
+                <w:noProof/>
+              </w:rPr>
+            </w:pPr>
+            <w:r>
+              <w:rPr>
+                <w:noProof/>
+              </w:rPr>
+              <w:t>m.vorname wurde mit vorname initialisiert</w:t>
+            </w:r>
+          </w:p>
+          <w:p>
+            <w:pPr>
+              <w:pStyle w:val="KeinLeerraum"/>
+              <w:numPr>
+                <w:ilvl w:val="0"/>
+                <w:numId w:val="5"/>
+              </w:numPr>
+              <w:rPr>
+                <w:noProof/>
+              </w:rPr>
+            </w:pPr>
+            <w:r>
+              <w:rPr>
+                <w:noProof/>
+              </w:rPr>
+              <w:t>m.nachname wurde mit nachname initialisiert</w:t>
+            </w:r>
+          </w:p>
+          <w:p>
+            <w:pPr>
+              <w:pStyle w:val="KeinLeerraum"/>
+              <w:numPr>
+                <w:ilvl w:val="0"/>
+                <w:numId w:val="5"/>
+              </w:numPr>
+              <w:rPr>
+                <w:noProof/>
+              </w:rPr>
+            </w:pPr>
+            <w:r>
+              <w:rPr>
+                <w:noProof/>
+              </w:rPr>
+              <w:t>m.geburtsdatum wurde mit geburtsdatum initialisiert</w:t>
+            </w:r>
+          </w:p>
+          <w:p>
+            <w:pPr>
+              <w:pStyle w:val="KeinLeerraum"/>
+              <w:numPr>
+                <w:ilvl w:val="0"/>
+                <w:numId w:val="5"/>
+              </w:numPr>
+              <w:rPr>
+                <w:noProof/>
+              </w:rPr>
+            </w:pPr>
+            <w:r>
+              <w:rPr>
+                <w:noProof/>
+              </w:rPr>
+              <w:t>m.adresse wurde mit adresse initialisiert</w:t>
+            </w:r>
+          </w:p>
+          <w:p>
+            <w:pPr>
+              <w:pStyle w:val="KeinLeerraum"/>
+              <w:numPr>
+                <w:ilvl w:val="0"/>
+                <w:numId w:val="5"/>
+              </w:numPr>
+              <w:rPr>
+                <w:noProof/>
+              </w:rPr>
+            </w:pPr>
+            <w:r>
+              <w:rPr>
+                <w:noProof/>
+              </w:rPr>
+              <w:t>m.telefonnummer wurde mit telefonnummer initialisiert</w:t>
+            </w:r>
+          </w:p>
+          <w:p>
+            <w:pPr>
+              <w:pStyle w:val="KeinLeerraum"/>
+              <w:numPr>
+                <w:ilvl w:val="0"/>
+                <w:numId w:val="5"/>
+              </w:numPr>
+              <w:rPr>
+                <w:noProof/>
+              </w:rPr>
+            </w:pPr>
+            <w:r>
+              <w:rPr>
+                <w:noProof/>
+              </w:rPr>
+              <w:t>m wurde mit der Mitarbeiterverwalung mv verknüpft</w:t>
+            </w:r>
+          </w:p>
+          <w:p>
+            <w:pPr>
+              <w:pStyle w:val="KeinLeerraum"/>
+              <w:numPr>
+                <w:ilvl w:val="0"/>
+                <w:numId w:val="5"/>
+              </w:numPr>
+              <w:rPr>
+                <w:noProof/>
+              </w:rPr>
+            </w:pPr>
+            <w:r>
+              <w:rPr>
+                <w:noProof/>
+              </w:rPr>
+              <w:t>Eine neue Instant a von Account wurde erstellt</w:t>
+            </w:r>
+          </w:p>
+          <w:p>
+            <w:pPr>
+              <w:pStyle w:val="KeinLeerraum"/>
+              <w:numPr>
+                <w:ilvl w:val="0"/>
+                <w:numId w:val="5"/>
+              </w:numPr>
+              <w:rPr>
+                <w:noProof/>
+              </w:rPr>
+            </w:pPr>
+            <w:r>
+              <w:rPr>
+                <w:noProof/>
+              </w:rPr>
+              <w:t>a</w:t>
+            </w:r>
+            <w:r>
+              <w:rPr>
+                <w:noProof/>
+              </w:rPr>
+              <w:t xml:space="preserve"> wurde mit m verknüpft</w:t>
+            </w:r>
+          </w:p>
+          <w:p>
+            <w:pPr>
+              <w:pStyle w:val="KeinLeerraum"/>
+              <w:numPr>
+                <w:ilvl w:val="0"/>
+                <w:numId w:val="5"/>
+              </w:numPr>
+              <w:rPr>
+                <w:noProof/>
+              </w:rPr>
+            </w:pPr>
+            <w:r>
+              <w:rPr>
+                <w:noProof/>
+              </w:rPr>
+              <w:t>a.benutzername und a.passwort wurden mit randomisierten Werten initialisiert</w:t>
+            </w:r>
+          </w:p>
+        </w:tc>
+      </w:tr>
+      <w:tr>
+        <w:trPr>
+          <w:trHeight w:val="576"/>
+        </w:trPr>
+        <w:tc>
+          <w:tcPr>
+            <w:tcW w:w="8836" w:type="dxa"/>
+            <w:gridSpan w:val="2"/>
+            <w:tcBorders>
+              <w:top w:val="single" w:sz="4" w:space="0" w:color="auto"/>
+              <w:left w:val="single" w:sz="4" w:space="0" w:color="auto"/>
+              <w:bottom w:val="single" w:sz="4" w:space="0" w:color="auto"/>
+              <w:right w:val="single" w:sz="4" w:space="0" w:color="auto"/>
+            </w:tcBorders>
+            <w:vAlign w:val="center"/>
+          </w:tcPr>
+          <w:p>
+            <w:pPr>
+              <w:pStyle w:val="KeinLeerraum"/>
+              <w:rPr>
+                <w:noProof/>
+              </w:rPr>
+            </w:pPr>
+            <w:r>
+              <w:rPr>
+                <w:b/>
+                <w:noProof/>
+              </w:rPr>
+              <w:lastRenderedPageBreak/>
+              <w:t>Contract CO5: änderePreis</w:t>
+            </w:r>
+          </w:p>
+        </w:tc>
+      </w:tr>
+      <w:tr>
+        <w:trPr>
+          <w:trHeight w:val="599"/>
+        </w:trPr>
+        <w:tc>
+          <w:tcPr>
+            <w:tcW w:w="4418" w:type="dxa"/>
+            <w:tcBorders>
+              <w:top w:val="single" w:sz="4" w:space="0" w:color="auto"/>
+              <w:left w:val="single" w:sz="4" w:space="0" w:color="auto"/>
+              <w:bottom w:val="nil"/>
+              <w:right w:val="nil"/>
+            </w:tcBorders>
+          </w:tcPr>
+          <w:p>
+            <w:pPr>
+              <w:pStyle w:val="KeinLeerraum"/>
+              <w:rPr>
+                <w:b/>
+                <w:noProof/>
+              </w:rPr>
+            </w:pPr>
+            <w:r>
+              <w:rPr>
+                <w:b/>
+                <w:noProof/>
+              </w:rPr>
+              <w:t>Operation:</w:t>
+            </w:r>
+          </w:p>
+        </w:tc>
+        <w:tc>
+          <w:tcPr>
+            <w:tcW w:w="4418" w:type="dxa"/>
+            <w:tcBorders>
+              <w:top w:val="single" w:sz="4" w:space="0" w:color="auto"/>
+              <w:left w:val="nil"/>
+              <w:bottom w:val="nil"/>
+              <w:right w:val="single" w:sz="4" w:space="0" w:color="auto"/>
+            </w:tcBorders>
+            <w:vAlign w:val="center"/>
+          </w:tcPr>
+          <w:p>
+            <w:pPr>
+              <w:pStyle w:val="KeinLeerraum"/>
+              <w:rPr>
+                <w:noProof/>
+              </w:rPr>
+            </w:pPr>
+            <w:r>
+              <w:rPr>
+                <w:noProof/>
+              </w:rPr>
+              <w:t>änderePreis(dienstleistung: Dienstleistung,</w:t>
+            </w:r>
+          </w:p>
+          <w:p>
+            <w:pPr>
+              <w:pStyle w:val="KeinLeerraum"/>
+              <w:rPr>
+                <w:noProof/>
+              </w:rPr>
+            </w:pPr>
+            <w:r>
+              <w:rPr>
+                <w:noProof/>
+              </w:rPr>
+              <w:t>preis: double)</w:t>
+            </w:r>
+          </w:p>
+        </w:tc>
+      </w:tr>
+      <w:tr>
+        <w:trPr>
+          <w:trHeight w:val="599"/>
+        </w:trPr>
+        <w:tc>
+          <w:tcPr>
+            <w:tcW w:w="4418" w:type="dxa"/>
+            <w:tcBorders>
+              <w:top w:val="nil"/>
+              <w:left w:val="single" w:sz="4" w:space="0" w:color="auto"/>
+              <w:bottom w:val="nil"/>
+              <w:right w:val="nil"/>
+            </w:tcBorders>
+          </w:tcPr>
+          <w:p>
+            <w:pPr>
+              <w:pStyle w:val="KeinLeerraum"/>
+              <w:rPr>
+                <w:b/>
+                <w:noProof/>
+              </w:rPr>
+            </w:pPr>
+            <w:r>
+              <w:rPr>
+                <w:b/>
+                <w:noProof/>
+              </w:rPr>
+              <w:t>Querverweise:</w:t>
+            </w:r>
+          </w:p>
+        </w:tc>
+        <w:tc>
+          <w:tcPr>
+            <w:tcW w:w="4418" w:type="dxa"/>
+            <w:tcBorders>
+              <w:top w:val="nil"/>
+              <w:left w:val="nil"/>
+              <w:bottom w:val="nil"/>
+              <w:right w:val="single" w:sz="4" w:space="0" w:color="auto"/>
+            </w:tcBorders>
+            <w:vAlign w:val="center"/>
+          </w:tcPr>
+          <w:p>
+            <w:pPr>
+              <w:pStyle w:val="KeinLeerraum"/>
+              <w:rPr>
+                <w:noProof/>
+              </w:rPr>
+            </w:pPr>
+            <w:r>
+              <w:rPr>
+                <w:noProof/>
+              </w:rPr>
+              <w:t>Use Case 5: Preis für Dienstleistung bearbeiten</w:t>
+            </w:r>
+          </w:p>
+        </w:tc>
+      </w:tr>
+      <w:tr>
+        <w:trPr>
+          <w:trHeight w:val="599"/>
+        </w:trPr>
+        <w:tc>
+          <w:tcPr>
+            <w:tcW w:w="4418" w:type="dxa"/>
+            <w:tcBorders>
+              <w:top w:val="nil"/>
+              <w:left w:val="single" w:sz="4" w:space="0" w:color="auto"/>
+              <w:bottom w:val="nil"/>
+              <w:right w:val="nil"/>
+            </w:tcBorders>
+          </w:tcPr>
+          <w:p>
+            <w:pPr>
+              <w:pStyle w:val="KeinLeerraum"/>
+              <w:rPr>
+                <w:b/>
+                <w:noProof/>
+              </w:rPr>
+            </w:pPr>
+            <w:r>
+              <w:rPr>
+                <w:b/>
+                <w:noProof/>
+              </w:rPr>
+              <w:t>Vorbedingung:</w:t>
+            </w:r>
+          </w:p>
+        </w:tc>
+        <w:tc>
+          <w:tcPr>
+            <w:tcW w:w="4418" w:type="dxa"/>
+            <w:tcBorders>
+              <w:top w:val="nil"/>
+              <w:left w:val="nil"/>
+              <w:bottom w:val="nil"/>
+              <w:right w:val="single" w:sz="4" w:space="0" w:color="auto"/>
+            </w:tcBorders>
+            <w:vAlign w:val="center"/>
+          </w:tcPr>
+          <w:p>
+            <w:pPr>
+              <w:pStyle w:val="KeinLeerraum"/>
+              <w:rPr>
+                <w:noProof/>
+              </w:rPr>
+            </w:pPr>
+            <w:r>
+              <w:rPr>
+                <w:noProof/>
+              </w:rPr>
+              <w:t>Es existiert eine Instanz d von Dienstleistung</w:t>
+            </w:r>
+          </w:p>
+        </w:tc>
+      </w:tr>
+      <w:tr>
+        <w:trPr>
+          <w:trHeight w:val="599"/>
+        </w:trPr>
+        <w:tc>
+          <w:tcPr>
+            <w:tcW w:w="4418" w:type="dxa"/>
+            <w:tcBorders>
+              <w:top w:val="nil"/>
+              <w:left w:val="single" w:sz="4" w:space="0" w:color="auto"/>
+              <w:bottom w:val="single" w:sz="4" w:space="0" w:color="auto"/>
+              <w:right w:val="nil"/>
+            </w:tcBorders>
+          </w:tcPr>
+          <w:p>
+            <w:pPr>
+              <w:pStyle w:val="KeinLeerraum"/>
+              <w:rPr>
+                <w:b/>
+                <w:noProof/>
+              </w:rPr>
+            </w:pPr>
+            <w:r>
+              <w:rPr>
+                <w:b/>
+                <w:noProof/>
+              </w:rPr>
+              <w:t>Nachbedingung:</w:t>
+            </w:r>
+          </w:p>
+        </w:tc>
+        <w:tc>
+          <w:tcPr>
+            <w:tcW w:w="4418" w:type="dxa"/>
+            <w:tcBorders>
+              <w:top w:val="nil"/>
+              <w:left w:val="nil"/>
+              <w:bottom w:val="single" w:sz="4" w:space="0" w:color="auto"/>
+              <w:right w:val="single" w:sz="4" w:space="0" w:color="auto"/>
+            </w:tcBorders>
+            <w:vAlign w:val="center"/>
+          </w:tcPr>
+          <w:p>
+            <w:pPr>
+              <w:pStyle w:val="KeinLeerraum"/>
+              <w:numPr>
+                <w:ilvl w:val="0"/>
+                <w:numId w:val="5"/>
+              </w:numPr>
+              <w:rPr>
+                <w:noProof/>
+              </w:rPr>
+            </w:pPr>
+            <w:r>
+              <w:rPr>
+                <w:noProof/>
+              </w:rPr>
+              <w:t>d.preis wurde durch preis ersetzt</w:t>
+            </w:r>
+          </w:p>
+          <w:p>
+            <w:pPr>
+              <w:pStyle w:val="KeinLeerraum"/>
+              <w:numPr>
+                <w:ilvl w:val="0"/>
+                <w:numId w:val="5"/>
+              </w:numPr>
+              <w:rPr>
+                <w:noProof/>
+              </w:rPr>
+            </w:pPr>
+            <w:r>
+              <w:rPr>
+                <w:noProof/>
+                <w:color w:val="FF0000"/>
+              </w:rPr>
+              <w:t>AN DIE KASSE WEITERSAGEN???</w:t>
             </w:r>
           </w:p>
         </w:tc>
@@ -1346,6 +2336,25 @@
     <w:p>
       <w:pPr>
         <w:pStyle w:val="KeinLeerraum"/>
+        <w:rPr>
+          <w:noProof/>
+        </w:rPr>
+      </w:pPr>
+    </w:p>
+    <w:p>
+      <w:pPr>
+        <w:pStyle w:val="KeinLeerraum"/>
+        <w:rPr>
+          <w:noProof/>
+        </w:rPr>
+      </w:pPr>
+    </w:p>
+    <w:p>
+      <w:pPr>
+        <w:pStyle w:val="KeinLeerraum"/>
+        <w:rPr>
+          <w:noProof/>
+        </w:rPr>
       </w:pPr>
     </w:p>
     <w:tbl>
@@ -1364,12 +2373,46 @@
         </w:trPr>
         <w:tc>
           <w:tcPr>
-            <w:tcW w:w="8836" w:type="dxa"/>
-            <w:gridSpan w:val="2"/>
+            <w:tcW w:w="4418" w:type="dxa"/>
             <w:tcBorders>
               <w:top w:val="single" w:sz="4" w:space="0" w:color="auto"/>
               <w:left w:val="single" w:sz="4" w:space="0" w:color="auto"/>
               <w:bottom w:val="single" w:sz="4" w:space="0" w:color="auto"/>
+              <w:right w:val="nil"/>
+            </w:tcBorders>
+            <w:vAlign w:val="center"/>
+          </w:tcPr>
+          <w:p>
+            <w:pPr>
+              <w:pStyle w:val="KeinLeerraum"/>
+              <w:rPr>
+                <w:b/>
+                <w:noProof/>
+              </w:rPr>
+            </w:pPr>
+            <w:r>
+              <w:rPr>
+                <w:b/>
+                <w:noProof/>
+              </w:rPr>
+              <w:t xml:space="preserve">Contract CO6: </w:t>
+            </w:r>
+            <w:r>
+              <w:rPr>
+                <w:b/>
+                <w:noProof/>
+              </w:rPr>
+              <w:t>belegeSchicht</w:t>
+            </w:r>
+          </w:p>
+        </w:tc>
+        <w:tc>
+          <w:tcPr>
+            <w:tcW w:w="4418" w:type="dxa"/>
+            <w:tcBorders>
+              <w:top w:val="single" w:sz="4" w:space="0" w:color="auto"/>
+              <w:left w:val="nil"/>
+              <w:bottom w:val="single" w:sz="4" w:space="0" w:color="auto"/>
               <w:right w:val="single" w:sz="4" w:space="0" w:color="auto"/>
             </w:tcBorders>
             <w:vAlign w:val="center"/>
@@ -1377,31 +2420,10 @@
           <w:p>
             <w:pPr>
               <w:pStyle w:val="KeinLeerraum"/>
-            </w:pPr>
-            <w:r>
-              <w:rPr>
-                <w:b/>
-              </w:rPr>
-              <w:t>Contract CO</w:t>
-            </w:r>
-            <w:r>
-              <w:rPr>
-                <w:b/>
-              </w:rPr>
-              <w:t>5</w:t>
-            </w:r>
-            <w:r>
-              <w:rPr>
-                <w:b/>
-              </w:rPr>
-              <w:t xml:space="preserve">: </w:t>
-            </w:r>
-            <w:r>
-              <w:rPr>
-                <w:b/>
-              </w:rPr>
-              <w:t>Preis für Dienstleistung bearbeiten</w:t>
-            </w:r>
+              <w:rPr>
+                <w:noProof/>
+              </w:rPr>
+            </w:pPr>
           </w:p>
         </w:tc>
       </w:tr>
@@ -1424,11 +2446,13 @@
               <w:pStyle w:val="KeinLeerraum"/>
               <w:rPr>
                 <w:b/>
-              </w:rPr>
-            </w:pPr>
-            <w:r>
-              <w:rPr>
-                <w:b/>
+                <w:noProof/>
+              </w:rPr>
+            </w:pPr>
+            <w:r>
+              <w:rPr>
+                <w:b/>
+                <w:noProof/>
               </w:rPr>
               <w:t>Operation:</w:t>
             </w:r>
@@ -1448,62 +2472,29 @@
           <w:p>
             <w:pPr>
               <w:pStyle w:val="KeinLeerraum"/>
-            </w:pPr>
-            <w:proofErr w:type="spellStart"/>
-            <w:r>
-              <w:t>fordertDienstleistungsliste</w:t>
-            </w:r>
-            <w:proofErr w:type="spellEnd"/>
-            <w:r>
-              <w:t xml:space="preserve">(); </w:t>
-            </w:r>
-            <w:proofErr w:type="spellStart"/>
-            <w:r>
-              <w:t>zeigtDienstleistungsliste</w:t>
-            </w:r>
-            <w:proofErr w:type="spellEnd"/>
-            <w:r>
-              <w:t xml:space="preserve">(); </w:t>
-            </w:r>
-            <w:proofErr w:type="spellStart"/>
-            <w:r>
-              <w:t>dienstleistungAuswählen</w:t>
-            </w:r>
-            <w:proofErr w:type="spellEnd"/>
-            <w:r>
-              <w:t xml:space="preserve">(); </w:t>
-            </w:r>
-            <w:proofErr w:type="spellStart"/>
-            <w:r>
-              <w:t>änderPreis</w:t>
-            </w:r>
-            <w:proofErr w:type="spellEnd"/>
-            <w:r>
-              <w:t xml:space="preserve">(); </w:t>
-            </w:r>
-            <w:proofErr w:type="spellStart"/>
-            <w:r>
-              <w:t>forderPreisänderungsbestätigung</w:t>
-            </w:r>
-            <w:proofErr w:type="spellEnd"/>
-            <w:r>
-              <w:t xml:space="preserve">(); </w:t>
-            </w:r>
-            <w:proofErr w:type="spellStart"/>
-            <w:r>
-              <w:t>bestätigtPreisänderung</w:t>
-            </w:r>
-            <w:proofErr w:type="spellEnd"/>
-            <w:r>
-              <w:t xml:space="preserve">(); </w:t>
-            </w:r>
-            <w:proofErr w:type="spellStart"/>
-            <w:r>
-              <w:t>zeigtgeändertenPreis</w:t>
-            </w:r>
-            <w:proofErr w:type="spellEnd"/>
-            <w:r>
-              <w:t>();</w:t>
+              <w:rPr>
+                <w:noProof/>
+              </w:rPr>
+            </w:pPr>
+            <w:r>
+              <w:rPr>
+                <w:noProof/>
+              </w:rPr>
+              <w:t xml:space="preserve">belegeSchicht(schicht: Schicht, </w:t>
+            </w:r>
+          </w:p>
+          <w:p>
+            <w:pPr>
+              <w:pStyle w:val="KeinLeerraum"/>
+              <w:rPr>
+                <w:noProof/>
+              </w:rPr>
+            </w:pPr>
+            <w:r>
+              <w:rPr>
+                <w:noProof/>
+              </w:rPr>
+              <w:t>mitarbeiter: Mitarbeiter)</w:t>
             </w:r>
           </w:p>
         </w:tc>
@@ -1527,11 +2518,13 @@
               <w:pStyle w:val="KeinLeerraum"/>
               <w:rPr>
                 <w:b/>
-              </w:rPr>
-            </w:pPr>
-            <w:r>
-              <w:rPr>
-                <w:b/>
+                <w:noProof/>
+              </w:rPr>
+            </w:pPr>
+            <w:r>
+              <w:rPr>
+                <w:b/>
+                <w:noProof/>
               </w:rPr>
               <w:t>Querverweise:</w:t>
             </w:r>
@@ -1551,18 +2544,15 @@
           <w:p>
             <w:pPr>
               <w:pStyle w:val="KeinLeerraum"/>
-            </w:pPr>
-            <w:r>
-              <w:t xml:space="preserve">Use Case </w:t>
-            </w:r>
-            <w:r>
-              <w:t>5</w:t>
-            </w:r>
-            <w:r>
-              <w:t xml:space="preserve">: </w:t>
-            </w:r>
-            <w:r>
-              <w:t>Preis für Dienstleistung bearbeiten</w:t>
+              <w:rPr>
+                <w:noProof/>
+              </w:rPr>
+            </w:pPr>
+            <w:r>
+              <w:rPr>
+                <w:noProof/>
+              </w:rPr>
+              <w:t>Use Case 6: Schichtplan bearbeiten</w:t>
             </w:r>
           </w:p>
         </w:tc>
@@ -1586,11 +2576,13 @@
               <w:pStyle w:val="KeinLeerraum"/>
               <w:rPr>
                 <w:b/>
-              </w:rPr>
-            </w:pPr>
-            <w:r>
-              <w:rPr>
-                <w:b/>
+                <w:noProof/>
+              </w:rPr>
+            </w:pPr>
+            <w:r>
+              <w:rPr>
+                <w:b/>
+                <w:noProof/>
               </w:rPr>
               <w:t>Vorbedingung:</w:t>
             </w:r>
@@ -1610,15 +2602,15 @@
           <w:p>
             <w:pPr>
               <w:pStyle w:val="KeinLeerraum"/>
-            </w:pPr>
-            <w:r>
-              <w:t>Mosterei-Inhaber ist im</w:t>
-            </w:r>
-            <w:r>
-              <w:t xml:space="preserve"> System angemeldet und will eine Dienstleistung </w:t>
-            </w:r>
-            <w:r>
-              <w:t>erstellen/bearbeiten/löschen</w:t>
+              <w:rPr>
+                <w:noProof/>
+              </w:rPr>
+            </w:pPr>
+            <w:r>
+              <w:rPr>
+                <w:noProof/>
+              </w:rPr>
+              <w:t>Es existiert eine Instant s von Schicht, es existiert eine Instanz mitarbeiter eines Mitarbeiters</w:t>
             </w:r>
           </w:p>
         </w:tc>
@@ -1642,11 +2634,13 @@
               <w:pStyle w:val="KeinLeerraum"/>
               <w:rPr>
                 <w:b/>
-              </w:rPr>
-            </w:pPr>
-            <w:r>
-              <w:rPr>
-                <w:b/>
+                <w:noProof/>
+              </w:rPr>
+            </w:pPr>
+            <w:r>
+              <w:rPr>
+                <w:b/>
+                <w:noProof/>
               </w:rPr>
               <w:t>Nachbedingung:</w:t>
             </w:r>
@@ -1670,17 +2664,48 @@
                 <w:ilvl w:val="0"/>
                 <w:numId w:val="5"/>
               </w:numPr>
-            </w:pPr>
-            <w:r>
-              <w:t>Dienstleistung</w:t>
-            </w:r>
-            <w:r>
-              <w:t xml:space="preserve"> wurde im System gespeichert/gelöscht</w:t>
+              <w:rPr>
+                <w:noProof/>
+              </w:rPr>
+            </w:pPr>
+            <w:r>
+              <w:rPr>
+                <w:noProof/>
+              </w:rPr>
+              <w:t>s.mitarbeiter wurde durch mitarbeiter ersetzt</w:t>
+            </w:r>
+          </w:p>
+          <w:p>
+            <w:pPr>
+              <w:pStyle w:val="KeinLeerraum"/>
+              <w:numPr>
+                <w:ilvl w:val="0"/>
+                <w:numId w:val="5"/>
+              </w:numPr>
+              <w:rPr>
+                <w:noProof/>
+              </w:rPr>
+            </w:pPr>
+            <w:r>
+              <w:rPr>
+                <w:noProof/>
+              </w:rPr>
+              <w:t>mitarbeiter wurde mit der Schicht s verknüpft</w:t>
             </w:r>
           </w:p>
         </w:tc>
       </w:tr>
     </w:tbl>
+    <w:p>
+      <w:pPr>
+        <w:pStyle w:val="KeinLeerraum"/>
+      </w:pPr>
+    </w:p>
+    <w:p>
+      <w:pPr>
+        <w:pStyle w:val="KeinLeerraum"/>
+      </w:pPr>
+    </w:p>
     <w:p>
       <w:pPr>
         <w:pStyle w:val="KeinLeerraum"/>
@@ -1716,37 +2741,22 @@
               <w:pStyle w:val="KeinLeerraum"/>
               <w:rPr>
                 <w:b/>
-              </w:rPr>
-            </w:pPr>
-            <w:r>
-              <w:rPr>
-                <w:b/>
-              </w:rPr>
-              <w:t>Contract CO</w:t>
-            </w:r>
-            <w:r>
-              <w:rPr>
-                <w:b/>
-              </w:rPr>
-              <w:t>6</w:t>
-            </w:r>
-            <w:r>
-              <w:rPr>
-                <w:b/>
-              </w:rPr>
-              <w:t xml:space="preserve">: </w:t>
-            </w:r>
-            <w:r>
-              <w:rPr>
-                <w:b/>
-              </w:rPr>
-              <w:t>Schichtplan</w:t>
-            </w:r>
-            <w:r>
-              <w:rPr>
-                <w:b/>
-              </w:rPr>
-              <w:t xml:space="preserve"> bearbeiten</w:t>
+                <w:noProof/>
+              </w:rPr>
+            </w:pPr>
+            <w:r>
+              <w:rPr>
+                <w:b/>
+                <w:noProof/>
+              </w:rPr>
+              <w:t>Contract CO7:</w:t>
+            </w:r>
+            <w:r>
+              <w:rPr>
+                <w:b/>
+                <w:noProof/>
+              </w:rPr>
+              <w:t xml:space="preserve"> erstelleNeuenTermin</w:t>
             </w:r>
           </w:p>
         </w:tc>
@@ -1764,6 +2774,9 @@
           <w:p>
             <w:pPr>
               <w:pStyle w:val="KeinLeerraum"/>
+              <w:rPr>
+                <w:noProof/>
+              </w:rPr>
             </w:pPr>
           </w:p>
         </w:tc>
@@ -1787,11 +2800,13 @@
               <w:pStyle w:val="KeinLeerraum"/>
               <w:rPr>
                 <w:b/>
-              </w:rPr>
-            </w:pPr>
-            <w:r>
-              <w:rPr>
-                <w:b/>
+                <w:noProof/>
+              </w:rPr>
+            </w:pPr>
+            <w:r>
+              <w:rPr>
+                <w:b/>
+                <w:noProof/>
               </w:rPr>
               <w:t>Operation:</w:t>
             </w:r>
@@ -1811,49 +2826,29 @@
           <w:p>
             <w:pPr>
               <w:pStyle w:val="KeinLeerraum"/>
-            </w:pPr>
-            <w:proofErr w:type="spellStart"/>
-            <w:r>
-              <w:t>erstelltSchichtplan</w:t>
-            </w:r>
-            <w:proofErr w:type="spellEnd"/>
-            <w:r>
-              <w:t xml:space="preserve">(); </w:t>
-            </w:r>
-            <w:proofErr w:type="spellStart"/>
-            <w:r>
-              <w:t>wähltTag</w:t>
-            </w:r>
-            <w:proofErr w:type="spellEnd"/>
-            <w:r>
-              <w:t>();</w:t>
-            </w:r>
-            <w:r>
-              <w:t xml:space="preserve"> </w:t>
-            </w:r>
-            <w:proofErr w:type="spellStart"/>
-            <w:r>
-              <w:t>wähltMitarbeiter</w:t>
-            </w:r>
-            <w:proofErr w:type="spellEnd"/>
-            <w:r>
-              <w:t xml:space="preserve">(); </w:t>
-            </w:r>
-            <w:proofErr w:type="spellStart"/>
-            <w:r>
-              <w:t>wähltSpezSchicht</w:t>
-            </w:r>
-            <w:proofErr w:type="spellEnd"/>
-            <w:r>
-              <w:t xml:space="preserve">(); </w:t>
-            </w:r>
-            <w:proofErr w:type="spellStart"/>
-            <w:r>
-              <w:t>erstelltBestätigung</w:t>
-            </w:r>
-            <w:proofErr w:type="spellEnd"/>
-            <w:r>
-              <w:t>();</w:t>
+              <w:rPr>
+                <w:noProof/>
+              </w:rPr>
+            </w:pPr>
+            <w:r>
+              <w:rPr>
+                <w:noProof/>
+              </w:rPr>
+              <w:t xml:space="preserve">erstelleNeuenTermin(datum: Date, </w:t>
+            </w:r>
+          </w:p>
+          <w:p>
+            <w:pPr>
+              <w:pStyle w:val="KeinLeerraum"/>
+              <w:rPr>
+                <w:noProof/>
+              </w:rPr>
+            </w:pPr>
+            <w:r>
+              <w:rPr>
+                <w:noProof/>
+              </w:rPr>
+              <w:t>uhrzeit: Date, dauer: integer)</w:t>
             </w:r>
           </w:p>
         </w:tc>
@@ -1877,11 +2872,13 @@
               <w:pStyle w:val="KeinLeerraum"/>
               <w:rPr>
                 <w:b/>
-              </w:rPr>
-            </w:pPr>
-            <w:r>
-              <w:rPr>
-                <w:b/>
+                <w:noProof/>
+              </w:rPr>
+            </w:pPr>
+            <w:r>
+              <w:rPr>
+                <w:b/>
+                <w:noProof/>
               </w:rPr>
               <w:t>Querverweise:</w:t>
             </w:r>
@@ -1901,21 +2898,15 @@
           <w:p>
             <w:pPr>
               <w:pStyle w:val="KeinLeerraum"/>
-            </w:pPr>
-            <w:r>
-              <w:t>Use Case</w:t>
-            </w:r>
-            <w:r>
-              <w:t xml:space="preserve"> 6</w:t>
-            </w:r>
-            <w:r>
-              <w:t xml:space="preserve">: </w:t>
-            </w:r>
-            <w:r>
-              <w:t>Schichtplan</w:t>
-            </w:r>
-            <w:r>
-              <w:t xml:space="preserve"> bearbeiten</w:t>
+              <w:rPr>
+                <w:noProof/>
+              </w:rPr>
+            </w:pPr>
+            <w:r>
+              <w:rPr>
+                <w:noProof/>
+              </w:rPr>
+              <w:t>Use Case 7: Kundentermin bearbeiten</w:t>
             </w:r>
           </w:p>
         </w:tc>
@@ -1939,11 +2930,13 @@
               <w:pStyle w:val="KeinLeerraum"/>
               <w:rPr>
                 <w:b/>
-              </w:rPr>
-            </w:pPr>
-            <w:r>
-              <w:rPr>
-                <w:b/>
+                <w:noProof/>
+              </w:rPr>
+            </w:pPr>
+            <w:r>
+              <w:rPr>
+                <w:b/>
+                <w:noProof/>
               </w:rPr>
               <w:t>Vorbedingung:</w:t>
             </w:r>
@@ -1963,15 +2956,15 @@
           <w:p>
             <w:pPr>
               <w:pStyle w:val="KeinLeerraum"/>
-            </w:pPr>
-            <w:r>
-              <w:t>Mosterei-Inhaber ist im System angemeldet und will ein</w:t>
-            </w:r>
-            <w:r>
-              <w:t xml:space="preserve"> Schichtplan </w:t>
-            </w:r>
-            <w:r>
-              <w:t>erstellen/bearbeiten/löschen</w:t>
+              <w:rPr>
+                <w:noProof/>
+              </w:rPr>
+            </w:pPr>
+            <w:r>
+              <w:rPr>
+                <w:noProof/>
+              </w:rPr>
+              <w:t>Es existiert eine Instanz k eines Kunden, es existiert eine Instanz tv der Terminverwaltung, die Dauer für den Termin wurde bereits berechnet</w:t>
             </w:r>
           </w:p>
         </w:tc>
@@ -1995,11 +2988,13 @@
               <w:pStyle w:val="KeinLeerraum"/>
               <w:rPr>
                 <w:b/>
-              </w:rPr>
-            </w:pPr>
-            <w:r>
-              <w:rPr>
-                <w:b/>
+                <w:noProof/>
+              </w:rPr>
+            </w:pPr>
+            <w:r>
+              <w:rPr>
+                <w:b/>
+                <w:noProof/>
               </w:rPr>
               <w:t>Nachbedingung:</w:t>
             </w:r>
@@ -2023,47 +3018,92 @@
                 <w:ilvl w:val="0"/>
                 <w:numId w:val="5"/>
               </w:numPr>
-            </w:pPr>
-            <w:r>
-              <w:t>Schichtplan</w:t>
-            </w:r>
-            <w:r>
-              <w:t xml:space="preserve"> wurde im System gespeichert/gelöscht</w:t>
+              <w:rPr>
+                <w:noProof/>
+              </w:rPr>
+            </w:pPr>
+            <w:r>
+              <w:rPr>
+                <w:noProof/>
+              </w:rPr>
+              <w:t>Eine neue Instanz t von Termin wurde erstellt</w:t>
+            </w:r>
+          </w:p>
+          <w:p>
+            <w:pPr>
+              <w:pStyle w:val="KeinLeerraum"/>
+              <w:numPr>
+                <w:ilvl w:val="0"/>
+                <w:numId w:val="5"/>
+              </w:numPr>
+              <w:rPr>
+                <w:noProof/>
+              </w:rPr>
+            </w:pPr>
+            <w:r>
+              <w:rPr>
+                <w:noProof/>
+              </w:rPr>
+              <w:t>t.datum wurde mit datum initialisiert</w:t>
+            </w:r>
+          </w:p>
+          <w:p>
+            <w:pPr>
+              <w:pStyle w:val="KeinLeerraum"/>
+              <w:numPr>
+                <w:ilvl w:val="0"/>
+                <w:numId w:val="5"/>
+              </w:numPr>
+              <w:rPr>
+                <w:noProof/>
+              </w:rPr>
+            </w:pPr>
+            <w:r>
+              <w:rPr>
+                <w:noProof/>
+              </w:rPr>
+              <w:t>t.uhrzeit wurde mit uhrzeit initialisiert</w:t>
+            </w:r>
+          </w:p>
+          <w:p>
+            <w:pPr>
+              <w:pStyle w:val="KeinLeerraum"/>
+              <w:numPr>
+                <w:ilvl w:val="0"/>
+                <w:numId w:val="5"/>
+              </w:numPr>
+              <w:rPr>
+                <w:noProof/>
+              </w:rPr>
+            </w:pPr>
+            <w:r>
+              <w:rPr>
+                <w:noProof/>
+              </w:rPr>
+              <w:t>t.dauer wurde mit dauer initialisiert</w:t>
+            </w:r>
+          </w:p>
+          <w:p>
+            <w:pPr>
+              <w:pStyle w:val="KeinLeerraum"/>
+              <w:numPr>
+                <w:ilvl w:val="0"/>
+                <w:numId w:val="5"/>
+              </w:numPr>
+              <w:rPr>
+                <w:noProof/>
+              </w:rPr>
+            </w:pPr>
+            <w:r>
+              <w:rPr>
+                <w:noProof/>
+              </w:rPr>
+              <w:t>t wurde mit Instanz k eines Kunden verknüpft</w:t>
             </w:r>
           </w:p>
         </w:tc>
       </w:tr>
     </w:tbl>
-    <w:p>
-      <w:pPr>
-        <w:pStyle w:val="KeinLeerraum"/>
-      </w:pPr>
-    </w:p>
-    <w:p>
-      <w:pPr>
-        <w:pStyle w:val="KeinLeerraum"/>
-      </w:pPr>
-    </w:p>
-    <w:p>
-      <w:pPr>
-        <w:pStyle w:val="KeinLeerraum"/>
-      </w:pPr>
-    </w:p>
-    <w:p>
-      <w:pPr>
-        <w:pStyle w:val="KeinLeerraum"/>
-      </w:pPr>
-    </w:p>
-    <w:p>
-      <w:pPr>
-        <w:pStyle w:val="KeinLeerraum"/>
-      </w:pPr>
-    </w:p>
-    <w:p>
-      <w:pPr>
-        <w:pStyle w:val="KeinLeerraum"/>
-      </w:pPr>
-    </w:p>
     <w:p>
       <w:pPr>
         <w:pStyle w:val="KeinLeerraum"/>
@@ -2114,38 +3154,23 @@
               <w:pStyle w:val="KeinLeerraum"/>
               <w:rPr>
                 <w:b/>
-              </w:rPr>
-            </w:pPr>
-            <w:r>
-              <w:rPr>
-                <w:b/>
+                <w:noProof/>
+              </w:rPr>
+            </w:pPr>
+            <w:r>
+              <w:rPr>
+                <w:b/>
+                <w:noProof/>
               </w:rPr>
               <w:lastRenderedPageBreak/>
-              <w:t>Contract CO</w:t>
-            </w:r>
-            <w:r>
-              <w:rPr>
-                <w:b/>
-              </w:rPr>
-              <w:t>7</w:t>
-            </w:r>
-            <w:r>
-              <w:rPr>
-                <w:b/>
-              </w:rPr>
-              <w:t>:</w:t>
-            </w:r>
-            <w:r>
-              <w:rPr>
-                <w:b/>
-              </w:rPr>
-              <w:t xml:space="preserve"> Kundentermin</w:t>
-            </w:r>
-            <w:r>
-              <w:rPr>
-                <w:b/>
-              </w:rPr>
-              <w:t xml:space="preserve"> bearbeiten</w:t>
+              <w:t>Con</w:t>
+            </w:r>
+            <w:r>
+              <w:rPr>
+                <w:b/>
+                <w:noProof/>
+              </w:rPr>
+              <w:t>tract CO8: erstelleAccount</w:t>
             </w:r>
           </w:p>
         </w:tc>
@@ -2163,6 +3188,9 @@
           <w:p>
             <w:pPr>
               <w:pStyle w:val="KeinLeerraum"/>
+              <w:rPr>
+                <w:noProof/>
+              </w:rPr>
             </w:pPr>
           </w:p>
         </w:tc>
@@ -2186,11 +3214,13 @@
               <w:pStyle w:val="KeinLeerraum"/>
               <w:rPr>
                 <w:b/>
-              </w:rPr>
-            </w:pPr>
-            <w:r>
-              <w:rPr>
-                <w:b/>
+                <w:noProof/>
+              </w:rPr>
+            </w:pPr>
+            <w:r>
+              <w:rPr>
+                <w:b/>
+                <w:noProof/>
               </w:rPr>
               <w:t>Operation:</w:t>
             </w:r>
@@ -2210,41 +3240,29 @@
           <w:p>
             <w:pPr>
               <w:pStyle w:val="KeinLeerraum"/>
-            </w:pPr>
-            <w:proofErr w:type="spellStart"/>
-            <w:r>
-              <w:t>erstellt</w:t>
-            </w:r>
-            <w:r>
-              <w:t>Termin</w:t>
-            </w:r>
-            <w:proofErr w:type="spellEnd"/>
-            <w:r>
-              <w:t xml:space="preserve">(); </w:t>
-            </w:r>
-            <w:proofErr w:type="spellStart"/>
-            <w:r>
-              <w:t>fordertTerminbestätigung</w:t>
-            </w:r>
-            <w:proofErr w:type="spellEnd"/>
-            <w:r>
-              <w:t xml:space="preserve">(); </w:t>
-            </w:r>
-            <w:proofErr w:type="spellStart"/>
-            <w:r>
-              <w:t>bestätigtTermin</w:t>
-            </w:r>
-            <w:proofErr w:type="spellEnd"/>
-            <w:r>
-              <w:t xml:space="preserve">(); </w:t>
-            </w:r>
-            <w:proofErr w:type="spellStart"/>
-            <w:r>
-              <w:t>erstelltBestätigung</w:t>
-            </w:r>
-            <w:proofErr w:type="spellEnd"/>
-            <w:r>
-              <w:t>();</w:t>
+              <w:rPr>
+                <w:noProof/>
+              </w:rPr>
+            </w:pPr>
+            <w:r>
+              <w:rPr>
+                <w:noProof/>
+              </w:rPr>
+              <w:t xml:space="preserve">erstelleAccount(vorname: String, </w:t>
+            </w:r>
+          </w:p>
+          <w:p>
+            <w:pPr>
+              <w:pStyle w:val="KeinLeerraum"/>
+              <w:rPr>
+                <w:noProof/>
+              </w:rPr>
+            </w:pPr>
+            <w:r>
+              <w:rPr>
+                <w:noProof/>
+              </w:rPr>
+              <w:t>nachname: String, adresse: String, emailadresse: String, telefonnummer: integer, passwort: String)</w:t>
             </w:r>
           </w:p>
         </w:tc>
@@ -2268,11 +3286,13 @@
               <w:pStyle w:val="KeinLeerraum"/>
               <w:rPr>
                 <w:b/>
-              </w:rPr>
-            </w:pPr>
-            <w:r>
-              <w:rPr>
-                <w:b/>
+                <w:noProof/>
+              </w:rPr>
+            </w:pPr>
+            <w:r>
+              <w:rPr>
+                <w:b/>
+                <w:noProof/>
               </w:rPr>
               <w:t>Querverweise:</w:t>
             </w:r>
@@ -2292,18 +3312,15 @@
           <w:p>
             <w:pPr>
               <w:pStyle w:val="KeinLeerraum"/>
-            </w:pPr>
-            <w:r>
-              <w:t>Use Case 7</w:t>
-            </w:r>
-            <w:r>
-              <w:t xml:space="preserve">: </w:t>
-            </w:r>
-            <w:r>
-              <w:t>Kundentermin</w:t>
-            </w:r>
-            <w:r>
-              <w:t xml:space="preserve"> bearbeiten</w:t>
+              <w:rPr>
+                <w:noProof/>
+              </w:rPr>
+            </w:pPr>
+            <w:r>
+              <w:rPr>
+                <w:noProof/>
+              </w:rPr>
+              <w:t>Use Case 8: Admin-Account anlegen</w:t>
             </w:r>
           </w:p>
         </w:tc>
@@ -2327,11 +3344,13 @@
               <w:pStyle w:val="KeinLeerraum"/>
               <w:rPr>
                 <w:b/>
-              </w:rPr>
-            </w:pPr>
-            <w:r>
-              <w:rPr>
-                <w:b/>
+                <w:noProof/>
+              </w:rPr>
+            </w:pPr>
+            <w:r>
+              <w:rPr>
+                <w:b/>
+                <w:noProof/>
               </w:rPr>
               <w:t>Vorbedingung:</w:t>
             </w:r>
@@ -2351,15 +3370,15 @@
           <w:p>
             <w:pPr>
               <w:pStyle w:val="KeinLeerraum"/>
-            </w:pPr>
-            <w:r>
-              <w:t>Mosterei-Inhaber ist im System angemeldet und will ein</w:t>
-            </w:r>
-            <w:r>
-              <w:t xml:space="preserve"> Kundentermin</w:t>
-            </w:r>
-            <w:r>
-              <w:t xml:space="preserve"> erstellen/bearbeiten/löschen</w:t>
+              <w:rPr>
+                <w:noProof/>
+              </w:rPr>
+            </w:pPr>
+            <w:r>
+              <w:rPr>
+                <w:noProof/>
+              </w:rPr>
+              <w:t>Programm wurde bisher noch nicht ausgeführt</w:t>
             </w:r>
           </w:p>
         </w:tc>
@@ -2383,11 +3402,13 @@
               <w:pStyle w:val="KeinLeerraum"/>
               <w:rPr>
                 <w:b/>
-              </w:rPr>
-            </w:pPr>
-            <w:r>
-              <w:rPr>
-                <w:b/>
+                <w:noProof/>
+              </w:rPr>
+            </w:pPr>
+            <w:r>
+              <w:rPr>
+                <w:b/>
+                <w:noProof/>
               </w:rPr>
               <w:t>Nachbedingung:</w:t>
             </w:r>
@@ -2411,12 +3432,154 @@
                 <w:ilvl w:val="0"/>
                 <w:numId w:val="5"/>
               </w:numPr>
-            </w:pPr>
-            <w:r>
-              <w:t xml:space="preserve">Kundentermin </w:t>
-            </w:r>
-            <w:r>
-              <w:t>wurde im System gespeichert/gelöscht</w:t>
+              <w:rPr>
+                <w:noProof/>
+              </w:rPr>
+            </w:pPr>
+            <w:r>
+              <w:rPr>
+                <w:noProof/>
+              </w:rPr>
+              <w:t xml:space="preserve">Eine neue Instanz aa von </w:t>
+            </w:r>
+            <w:r>
+              <w:rPr>
+                <w:noProof/>
+                <w:color w:val="FF0000"/>
+              </w:rPr>
+              <w:t>Adminaccount</w:t>
+            </w:r>
+            <w:r>
+              <w:rPr>
+                <w:noProof/>
+              </w:rPr>
+              <w:t xml:space="preserve"> wurde erstellt</w:t>
+            </w:r>
+          </w:p>
+          <w:p>
+            <w:pPr>
+              <w:pStyle w:val="KeinLeerraum"/>
+              <w:numPr>
+                <w:ilvl w:val="0"/>
+                <w:numId w:val="5"/>
+              </w:numPr>
+              <w:rPr>
+                <w:noProof/>
+              </w:rPr>
+            </w:pPr>
+            <w:r>
+              <w:rPr>
+                <w:noProof/>
+              </w:rPr>
+              <w:t>aa.</w:t>
+            </w:r>
+            <w:r>
+              <w:rPr>
+                <w:noProof/>
+              </w:rPr>
+              <w:t>vor</w:t>
+            </w:r>
+            <w:r>
+              <w:rPr>
+                <w:noProof/>
+              </w:rPr>
+              <w:t xml:space="preserve">name wurde </w:t>
+            </w:r>
+            <w:r>
+              <w:rPr>
+                <w:noProof/>
+              </w:rPr>
+              <w:t>mit vorame initialisiert</w:t>
+            </w:r>
+          </w:p>
+          <w:p>
+            <w:pPr>
+              <w:pStyle w:val="KeinLeerraum"/>
+              <w:numPr>
+                <w:ilvl w:val="0"/>
+                <w:numId w:val="5"/>
+              </w:numPr>
+              <w:rPr>
+                <w:noProof/>
+              </w:rPr>
+            </w:pPr>
+            <w:r>
+              <w:rPr>
+                <w:noProof/>
+              </w:rPr>
+              <w:t>aa.nachname wurde mit nachname initialisiert</w:t>
+            </w:r>
+          </w:p>
+          <w:p>
+            <w:pPr>
+              <w:pStyle w:val="KeinLeerraum"/>
+              <w:numPr>
+                <w:ilvl w:val="0"/>
+                <w:numId w:val="5"/>
+              </w:numPr>
+              <w:rPr>
+                <w:noProof/>
+              </w:rPr>
+            </w:pPr>
+            <w:r>
+              <w:rPr>
+                <w:noProof/>
+              </w:rPr>
+              <w:t>aa.adresse wurde mit adresse initialisiert</w:t>
+            </w:r>
+          </w:p>
+          <w:p>
+            <w:pPr>
+              <w:pStyle w:val="KeinLeerraum"/>
+              <w:numPr>
+                <w:ilvl w:val="0"/>
+                <w:numId w:val="5"/>
+              </w:numPr>
+              <w:rPr>
+                <w:noProof/>
+              </w:rPr>
+            </w:pPr>
+            <w:r>
+              <w:rPr>
+                <w:noProof/>
+              </w:rPr>
+              <w:t>aa.emailadresse wurde mit emailadresse initialisiert</w:t>
+            </w:r>
+          </w:p>
+          <w:p>
+            <w:pPr>
+              <w:pStyle w:val="KeinLeerraum"/>
+              <w:numPr>
+                <w:ilvl w:val="0"/>
+                <w:numId w:val="5"/>
+              </w:numPr>
+              <w:rPr>
+                <w:noProof/>
+              </w:rPr>
+            </w:pPr>
+            <w:r>
+              <w:rPr>
+                <w:noProof/>
+              </w:rPr>
+              <w:t>aa.telefonnummer wurde mit telefonnummer initialisiert</w:t>
+            </w:r>
+          </w:p>
+          <w:p>
+            <w:pPr>
+              <w:pStyle w:val="KeinLeerraum"/>
+              <w:numPr>
+                <w:ilvl w:val="0"/>
+                <w:numId w:val="5"/>
+              </w:numPr>
+              <w:rPr>
+                <w:noProof/>
+              </w:rPr>
+            </w:pPr>
+            <w:r>
+              <w:rPr>
+                <w:noProof/>
+              </w:rPr>
+              <w:t>aa.passwort wurde mit passwort initialisiert</w:t>
             </w:r>
           </w:p>
         </w:tc>
@@ -2425,11 +3588,17 @@
     <w:p>
       <w:pPr>
         <w:pStyle w:val="KeinLeerraum"/>
+        <w:rPr>
+          <w:noProof/>
+        </w:rPr>
       </w:pPr>
     </w:p>
     <w:p>
       <w:pPr>
         <w:pStyle w:val="KeinLeerraum"/>
+        <w:rPr>
+          <w:noProof/>
+        </w:rPr>
       </w:pPr>
     </w:p>
     <w:tbl>
@@ -2462,31 +3631,36 @@
               <w:pStyle w:val="KeinLeerraum"/>
               <w:rPr>
                 <w:b/>
-              </w:rPr>
-            </w:pPr>
-            <w:r>
-              <w:rPr>
-                <w:b/>
+                <w:noProof/>
+              </w:rPr>
+            </w:pPr>
+            <w:r>
+              <w:rPr>
+                <w:b/>
+                <w:noProof/>
               </w:rPr>
               <w:t>Contract CO</w:t>
             </w:r>
             <w:r>
               <w:rPr>
                 <w:b/>
-              </w:rPr>
-              <w:t>8</w:t>
-            </w:r>
-            <w:r>
-              <w:rPr>
-                <w:b/>
-              </w:rPr>
-              <w:t>:</w:t>
-            </w:r>
-            <w:r>
-              <w:rPr>
-                <w:b/>
-              </w:rPr>
-              <w:t xml:space="preserve"> Admin-Account anlegen</w:t>
+                <w:noProof/>
+              </w:rPr>
+              <w:t>9</w:t>
+            </w:r>
+            <w:r>
+              <w:rPr>
+                <w:b/>
+                <w:noProof/>
+              </w:rPr>
+              <w:t xml:space="preserve">: </w:t>
+            </w:r>
+            <w:r>
+              <w:rPr>
+                <w:b/>
+                <w:noProof/>
+              </w:rPr>
+              <w:t>erstelleNeuesPasswort</w:t>
             </w:r>
           </w:p>
         </w:tc>
@@ -2504,6 +3678,9 @@
           <w:p>
             <w:pPr>
               <w:pStyle w:val="KeinLeerraum"/>
+              <w:rPr>
+                <w:noProof/>
+              </w:rPr>
             </w:pPr>
           </w:p>
         </w:tc>
@@ -2527,11 +3704,13 @@
               <w:pStyle w:val="KeinLeerraum"/>
               <w:rPr>
                 <w:b/>
-              </w:rPr>
-            </w:pPr>
-            <w:r>
-              <w:rPr>
-                <w:b/>
+                <w:noProof/>
+              </w:rPr>
+            </w:pPr>
+            <w:r>
+              <w:rPr>
+                <w:b/>
+                <w:noProof/>
               </w:rPr>
               <w:t>Operation:</w:t>
             </w:r>
@@ -2551,30 +3730,15 @@
           <w:p>
             <w:pPr>
               <w:pStyle w:val="KeinLeerraum"/>
-            </w:pPr>
-            <w:proofErr w:type="spellStart"/>
-            <w:r>
-              <w:t>fordertAdminerstellung</w:t>
-            </w:r>
-            <w:proofErr w:type="spellEnd"/>
-            <w:r>
-              <w:t xml:space="preserve">(); </w:t>
-            </w:r>
-            <w:proofErr w:type="spellStart"/>
-            <w:r>
-              <w:t>gibtInformationen</w:t>
-            </w:r>
-            <w:proofErr w:type="spellEnd"/>
-            <w:r>
-              <w:t xml:space="preserve">(); </w:t>
-            </w:r>
-            <w:proofErr w:type="spellStart"/>
-            <w:r>
-              <w:t>erstelltBestätigung</w:t>
-            </w:r>
-            <w:proofErr w:type="spellEnd"/>
-            <w:r>
-              <w:t>();</w:t>
+              <w:rPr>
+                <w:noProof/>
+              </w:rPr>
+            </w:pPr>
+            <w:r>
+              <w:rPr>
+                <w:noProof/>
+              </w:rPr>
+              <w:t>erstelleNeuesPasswort(altes_passwort:String, neues_passwort: String)</w:t>
             </w:r>
           </w:p>
         </w:tc>
@@ -2598,11 +3762,13 @@
               <w:pStyle w:val="KeinLeerraum"/>
               <w:rPr>
                 <w:b/>
-              </w:rPr>
-            </w:pPr>
-            <w:r>
-              <w:rPr>
-                <w:b/>
+                <w:noProof/>
+              </w:rPr>
+            </w:pPr>
+            <w:r>
+              <w:rPr>
+                <w:b/>
+                <w:noProof/>
               </w:rPr>
               <w:t>Querverweise:</w:t>
             </w:r>
@@ -2622,9 +3788,21 @@
           <w:p>
             <w:pPr>
               <w:pStyle w:val="KeinLeerraum"/>
-            </w:pPr>
-            <w:r>
-              <w:t>Use Case 8: Admin-Account anlegen</w:t>
+              <w:rPr>
+                <w:noProof/>
+              </w:rPr>
+            </w:pPr>
+            <w:r>
+              <w:rPr>
+                <w:noProof/>
+              </w:rPr>
+              <w:t xml:space="preserve">Use Case </w:t>
+            </w:r>
+            <w:r>
+              <w:rPr>
+                <w:noProof/>
+              </w:rPr>
+              <w:t>9: Passwort ändern</w:t>
             </w:r>
           </w:p>
         </w:tc>
@@ -2648,11 +3826,13 @@
               <w:pStyle w:val="KeinLeerraum"/>
               <w:rPr>
                 <w:b/>
-              </w:rPr>
-            </w:pPr>
-            <w:r>
-              <w:rPr>
-                <w:b/>
+                <w:noProof/>
+              </w:rPr>
+            </w:pPr>
+            <w:r>
+              <w:rPr>
+                <w:b/>
+                <w:noProof/>
               </w:rPr>
               <w:t>Vorbedingung:</w:t>
             </w:r>
@@ -2672,9 +3852,15 @@
           <w:p>
             <w:pPr>
               <w:pStyle w:val="KeinLeerraum"/>
-            </w:pPr>
-            <w:r>
-              <w:t>Mosterei-Inhaber startet das Programm</w:t>
+              <w:rPr>
+                <w:noProof/>
+              </w:rPr>
+            </w:pPr>
+            <w:r>
+              <w:rPr>
+                <w:noProof/>
+              </w:rPr>
+              <w:t>Es existiert eine Instant a von Account und der Mitarbeiter ist in seinem Account angemeldet</w:t>
             </w:r>
           </w:p>
         </w:tc>
@@ -2698,11 +3884,13 @@
               <w:pStyle w:val="KeinLeerraum"/>
               <w:rPr>
                 <w:b/>
-              </w:rPr>
-            </w:pPr>
-            <w:r>
-              <w:rPr>
-                <w:b/>
+                <w:noProof/>
+              </w:rPr>
+            </w:pPr>
+            <w:r>
+              <w:rPr>
+                <w:b/>
+                <w:noProof/>
               </w:rPr>
               <w:t>Nachbedingung:</w:t>
             </w:r>
@@ -2726,19 +3914,20 @@
                 <w:ilvl w:val="0"/>
                 <w:numId w:val="5"/>
               </w:numPr>
-            </w:pPr>
-            <w:r>
-              <w:t>Mosterei-Inhaber ist nun als Admin im System registriert/authentifiziert</w:t>
+              <w:rPr>
+                <w:noProof/>
+              </w:rPr>
+            </w:pPr>
+            <w:r>
+              <w:rPr>
+                <w:noProof/>
+              </w:rPr>
+              <w:t>a.passwort wurde durch neues_passwort ersetzt</w:t>
             </w:r>
           </w:p>
         </w:tc>
       </w:tr>
     </w:tbl>
-    <w:p>
-      <w:pPr>
-        <w:pStyle w:val="KeinLeerraum"/>
-      </w:pPr>
-    </w:p>
     <w:p>
       <w:pPr>
         <w:pStyle w:val="KeinLeerraum"/>
@@ -2760,55 +3949,12 @@
         </w:trPr>
         <w:tc>
           <w:tcPr>
-            <w:tcW w:w="4418" w:type="dxa"/>
+            <w:tcW w:w="8836" w:type="dxa"/>
+            <w:gridSpan w:val="2"/>
             <w:tcBorders>
               <w:top w:val="single" w:sz="4" w:space="0" w:color="auto"/>
               <w:left w:val="single" w:sz="4" w:space="0" w:color="auto"/>
               <w:bottom w:val="single" w:sz="4" w:space="0" w:color="auto"/>
-              <w:right w:val="nil"/>
-            </w:tcBorders>
-            <w:vAlign w:val="center"/>
-          </w:tcPr>
-          <w:p>
-            <w:pPr>
-              <w:pStyle w:val="KeinLeerraum"/>
-              <w:rPr>
-                <w:b/>
-              </w:rPr>
-            </w:pPr>
-            <w:r>
-              <w:rPr>
-                <w:b/>
-              </w:rPr>
-              <w:t>Contract CO</w:t>
-            </w:r>
-            <w:r>
-              <w:rPr>
-                <w:b/>
-              </w:rPr>
-              <w:t>9</w:t>
-            </w:r>
-            <w:r>
-              <w:rPr>
-                <w:b/>
-              </w:rPr>
-              <w:t xml:space="preserve">: </w:t>
-            </w:r>
-            <w:r>
-              <w:rPr>
-                <w:b/>
-              </w:rPr>
-              <w:t>Passwort ändern</w:t>
-            </w:r>
-          </w:p>
-        </w:tc>
-        <w:tc>
-          <w:tcPr>
-            <w:tcW w:w="4418" w:type="dxa"/>
-            <w:tcBorders>
-              <w:top w:val="single" w:sz="4" w:space="0" w:color="auto"/>
-              <w:left w:val="nil"/>
-              <w:bottom w:val="single" w:sz="4" w:space="0" w:color="auto"/>
               <w:right w:val="single" w:sz="4" w:space="0" w:color="auto"/>
             </w:tcBorders>
             <w:vAlign w:val="center"/>
@@ -2816,7 +3962,24 @@
           <w:p>
             <w:pPr>
               <w:pStyle w:val="KeinLeerraum"/>
-            </w:pPr>
+              <w:rPr>
+                <w:noProof/>
+              </w:rPr>
+            </w:pPr>
+            <w:r>
+              <w:rPr>
+                <w:b/>
+                <w:noProof/>
+              </w:rPr>
+              <w:t xml:space="preserve">Contract CO10: </w:t>
+            </w:r>
+            <w:r>
+              <w:rPr>
+                <w:b/>
+                <w:noProof/>
+              </w:rPr>
+              <w:t>anmelden</w:t>
+            </w:r>
           </w:p>
         </w:tc>
       </w:tr>
@@ -2839,11 +4002,13 @@
               <w:pStyle w:val="KeinLeerraum"/>
               <w:rPr>
                 <w:b/>
-              </w:rPr>
-            </w:pPr>
-            <w:r>
-              <w:rPr>
-                <w:b/>
+                <w:noProof/>
+              </w:rPr>
+            </w:pPr>
+            <w:r>
+              <w:rPr>
+                <w:b/>
+                <w:noProof/>
               </w:rPr>
               <w:t>Operation:</w:t>
             </w:r>
@@ -2863,49 +4028,29 @@
           <w:p>
             <w:pPr>
               <w:pStyle w:val="KeinLeerraum"/>
-            </w:pPr>
-            <w:proofErr w:type="spellStart"/>
-            <w:r>
-              <w:t>e</w:t>
-            </w:r>
-            <w:r>
-              <w:t>fordertPasswortänderung</w:t>
-            </w:r>
-            <w:proofErr w:type="spellEnd"/>
-            <w:r>
-              <w:t xml:space="preserve">(); </w:t>
-            </w:r>
-            <w:proofErr w:type="spellStart"/>
-            <w:r>
-              <w:t>fordertPassworteingaben</w:t>
-            </w:r>
-            <w:proofErr w:type="spellEnd"/>
-            <w:r>
-              <w:t xml:space="preserve">(); </w:t>
-            </w:r>
-            <w:proofErr w:type="spellStart"/>
-            <w:r>
-              <w:t>eingabeAltesPW</w:t>
-            </w:r>
-            <w:proofErr w:type="spellEnd"/>
-            <w:r>
-              <w:t xml:space="preserve">(); </w:t>
-            </w:r>
-            <w:proofErr w:type="spellStart"/>
-            <w:r>
-              <w:t>eingabeNeuesPW</w:t>
-            </w:r>
-            <w:proofErr w:type="spellEnd"/>
-            <w:r>
-              <w:t xml:space="preserve">(); </w:t>
-            </w:r>
-            <w:proofErr w:type="spellStart"/>
-            <w:r>
-              <w:t>erstelltBestätigung</w:t>
-            </w:r>
-            <w:proofErr w:type="spellEnd"/>
-            <w:r>
-              <w:t>();</w:t>
+              <w:rPr>
+                <w:noProof/>
+              </w:rPr>
+            </w:pPr>
+            <w:r>
+              <w:rPr>
+                <w:noProof/>
+              </w:rPr>
+              <w:t>anmelden(benutzername: String,</w:t>
+            </w:r>
+          </w:p>
+          <w:p>
+            <w:pPr>
+              <w:pStyle w:val="KeinLeerraum"/>
+              <w:rPr>
+                <w:noProof/>
+              </w:rPr>
+            </w:pPr>
+            <w:r>
+              <w:rPr>
+                <w:noProof/>
+              </w:rPr>
+              <w:t>passwort: String)</w:t>
             </w:r>
           </w:p>
         </w:tc>
@@ -2929,11 +4074,13 @@
               <w:pStyle w:val="KeinLeerraum"/>
               <w:rPr>
                 <w:b/>
-              </w:rPr>
-            </w:pPr>
-            <w:r>
-              <w:rPr>
-                <w:b/>
+                <w:noProof/>
+              </w:rPr>
+            </w:pPr>
+            <w:r>
+              <w:rPr>
+                <w:b/>
+                <w:noProof/>
               </w:rPr>
               <w:t>Querverweise:</w:t>
             </w:r>
@@ -2953,12 +4100,33 @@
           <w:p>
             <w:pPr>
               <w:pStyle w:val="KeinLeerraum"/>
-            </w:pPr>
-            <w:r>
-              <w:t xml:space="preserve">Use Case </w:t>
-            </w:r>
-            <w:r>
-              <w:t>9: Passwort ändern</w:t>
+              <w:rPr>
+                <w:noProof/>
+              </w:rPr>
+            </w:pPr>
+            <w:r>
+              <w:rPr>
+                <w:noProof/>
+              </w:rPr>
+              <w:t xml:space="preserve">Use Case 10: </w:t>
+            </w:r>
+            <w:r>
+              <w:rPr>
+                <w:noProof/>
+              </w:rPr>
+              <w:t>Systema</w:t>
+            </w:r>
+            <w:r>
+              <w:rPr>
+                <w:noProof/>
+              </w:rPr>
+              <w:t>n</w:t>
+            </w:r>
+            <w:r>
+              <w:rPr>
+                <w:noProof/>
+              </w:rPr>
+              <w:t>meldung durchführen</w:t>
             </w:r>
           </w:p>
         </w:tc>
@@ -2982,11 +4150,13 @@
               <w:pStyle w:val="KeinLeerraum"/>
               <w:rPr>
                 <w:b/>
-              </w:rPr>
-            </w:pPr>
-            <w:r>
-              <w:rPr>
-                <w:b/>
+                <w:noProof/>
+              </w:rPr>
+            </w:pPr>
+            <w:r>
+              <w:rPr>
+                <w:b/>
+                <w:noProof/>
               </w:rPr>
               <w:t>Vorbedingung:</w:t>
             </w:r>
@@ -3006,18 +4176,15 @@
           <w:p>
             <w:pPr>
               <w:pStyle w:val="KeinLeerraum"/>
-            </w:pPr>
-            <w:r>
-              <w:t>Mosterei-Inhaber</w:t>
-            </w:r>
-            <w:r>
-              <w:t>/Mitarbeiter</w:t>
-            </w:r>
-            <w:r>
-              <w:t xml:space="preserve"> ist i</w:t>
-            </w:r>
-            <w:r>
-              <w:t>m System angemeldet und will das Passwort ändern</w:t>
+              <w:rPr>
+                <w:noProof/>
+              </w:rPr>
+            </w:pPr>
+            <w:r>
+              <w:rPr>
+                <w:noProof/>
+              </w:rPr>
+              <w:t>Es existiert eine Intanz a von Account, mit einem Mitrbeiter m verbunden ist</w:t>
             </w:r>
           </w:p>
         </w:tc>
@@ -3041,11 +4208,13 @@
               <w:pStyle w:val="KeinLeerraum"/>
               <w:rPr>
                 <w:b/>
-              </w:rPr>
-            </w:pPr>
-            <w:r>
-              <w:rPr>
-                <w:b/>
+                <w:noProof/>
+              </w:rPr>
+            </w:pPr>
+            <w:r>
+              <w:rPr>
+                <w:b/>
+                <w:noProof/>
               </w:rPr>
               <w:t>Nachbedingung:</w:t>
             </w:r>
@@ -3069,292 +4238,18 @@
                 <w:ilvl w:val="0"/>
                 <w:numId w:val="5"/>
               </w:numPr>
-            </w:pPr>
-            <w:r>
-              <w:t xml:space="preserve">Passwort </w:t>
-            </w:r>
-            <w:r>
-              <w:t>wurde im System gespeichert/gelöscht</w:t>
-            </w:r>
-          </w:p>
-        </w:tc>
-      </w:tr>
-    </w:tbl>
-    <w:p>
-      <w:pPr>
-        <w:pStyle w:val="KeinLeerraum"/>
-      </w:pPr>
-    </w:p>
-    <w:tbl>
-      <w:tblPr>
-        <w:tblStyle w:val="Tabellenraster"/>
-        <w:tblW w:w="0" w:type="auto"/>
-        <w:tblLook w:val="04A0" w:firstRow="1" w:lastRow="0" w:firstColumn="1" w:lastColumn="0" w:noHBand="0" w:noVBand="1"/>
-      </w:tblPr>
-      <w:tblGrid>
-        <w:gridCol w:w="4418"/>
-        <w:gridCol w:w="4418"/>
-      </w:tblGrid>
-      <w:tr>
-        <w:trPr>
-          <w:trHeight w:val="576"/>
-        </w:trPr>
-        <w:tc>
-          <w:tcPr>
-            <w:tcW w:w="8836" w:type="dxa"/>
-            <w:gridSpan w:val="2"/>
-            <w:tcBorders>
-              <w:top w:val="single" w:sz="4" w:space="0" w:color="auto"/>
-              <w:left w:val="single" w:sz="4" w:space="0" w:color="auto"/>
-              <w:bottom w:val="single" w:sz="4" w:space="0" w:color="auto"/>
-              <w:right w:val="single" w:sz="4" w:space="0" w:color="auto"/>
-            </w:tcBorders>
-            <w:vAlign w:val="center"/>
-          </w:tcPr>
-          <w:p>
-            <w:pPr>
-              <w:pStyle w:val="KeinLeerraum"/>
-            </w:pPr>
-            <w:r>
-              <w:rPr>
-                <w:b/>
-              </w:rPr>
-              <w:t>Contract CO</w:t>
-            </w:r>
-            <w:r>
-              <w:rPr>
-                <w:b/>
-              </w:rPr>
-              <w:t>10</w:t>
-            </w:r>
-            <w:r>
-              <w:rPr>
-                <w:b/>
-              </w:rPr>
-              <w:t xml:space="preserve">: </w:t>
-            </w:r>
-            <w:r>
-              <w:rPr>
-                <w:b/>
-              </w:rPr>
-              <w:t>Systemanmeldung durchführen</w:t>
-            </w:r>
-          </w:p>
-        </w:tc>
-      </w:tr>
-      <w:tr>
-        <w:trPr>
-          <w:trHeight w:val="599"/>
-        </w:trPr>
-        <w:tc>
-          <w:tcPr>
-            <w:tcW w:w="4418" w:type="dxa"/>
-            <w:tcBorders>
-              <w:top w:val="single" w:sz="4" w:space="0" w:color="auto"/>
-              <w:left w:val="single" w:sz="4" w:space="0" w:color="auto"/>
-              <w:bottom w:val="nil"/>
-              <w:right w:val="nil"/>
-            </w:tcBorders>
-          </w:tcPr>
-          <w:p>
-            <w:pPr>
-              <w:pStyle w:val="KeinLeerraum"/>
-              <w:rPr>
-                <w:b/>
-              </w:rPr>
-            </w:pPr>
-            <w:r>
-              <w:rPr>
-                <w:b/>
-              </w:rPr>
-              <w:t>Operation:</w:t>
-            </w:r>
-          </w:p>
-        </w:tc>
-        <w:tc>
-          <w:tcPr>
-            <w:tcW w:w="4418" w:type="dxa"/>
-            <w:tcBorders>
-              <w:top w:val="single" w:sz="4" w:space="0" w:color="auto"/>
-              <w:left w:val="nil"/>
-              <w:bottom w:val="nil"/>
-              <w:right w:val="single" w:sz="4" w:space="0" w:color="auto"/>
-            </w:tcBorders>
-            <w:vAlign w:val="center"/>
-          </w:tcPr>
-          <w:p>
-            <w:pPr>
-              <w:pStyle w:val="KeinLeerraum"/>
-            </w:pPr>
-            <w:r>
-              <w:t>Anmelden();</w:t>
-            </w:r>
-            <w:r>
-              <w:t xml:space="preserve"> </w:t>
-            </w:r>
-            <w:proofErr w:type="spellStart"/>
-            <w:r>
-              <w:t>erstelltBestätigung</w:t>
-            </w:r>
-            <w:proofErr w:type="spellEnd"/>
-            <w:r>
-              <w:t>();</w:t>
-            </w:r>
-          </w:p>
-        </w:tc>
-      </w:tr>
-      <w:tr>
-        <w:trPr>
-          <w:trHeight w:val="599"/>
-        </w:trPr>
-        <w:tc>
-          <w:tcPr>
-            <w:tcW w:w="4418" w:type="dxa"/>
-            <w:tcBorders>
-              <w:top w:val="nil"/>
-              <w:left w:val="single" w:sz="4" w:space="0" w:color="auto"/>
-              <w:bottom w:val="nil"/>
-              <w:right w:val="nil"/>
-            </w:tcBorders>
-          </w:tcPr>
-          <w:p>
-            <w:pPr>
-              <w:pStyle w:val="KeinLeerraum"/>
-              <w:rPr>
-                <w:b/>
-              </w:rPr>
-            </w:pPr>
-            <w:r>
-              <w:rPr>
-                <w:b/>
-              </w:rPr>
-              <w:t>Querverweise:</w:t>
-            </w:r>
-          </w:p>
-        </w:tc>
-        <w:tc>
-          <w:tcPr>
-            <w:tcW w:w="4418" w:type="dxa"/>
-            <w:tcBorders>
-              <w:top w:val="nil"/>
-              <w:left w:val="nil"/>
-              <w:bottom w:val="nil"/>
-              <w:right w:val="single" w:sz="4" w:space="0" w:color="auto"/>
-            </w:tcBorders>
-            <w:vAlign w:val="center"/>
-          </w:tcPr>
-          <w:p>
-            <w:pPr>
-              <w:pStyle w:val="KeinLeerraum"/>
-            </w:pPr>
-            <w:r>
-              <w:t>Use Case 10</w:t>
-            </w:r>
-            <w:r>
-              <w:t xml:space="preserve">: </w:t>
-            </w:r>
-            <w:r>
-              <w:t>Systema</w:t>
-            </w:r>
-            <w:r>
-              <w:t>n</w:t>
-            </w:r>
-            <w:r>
-              <w:t>meldung durchführen</w:t>
-            </w:r>
-          </w:p>
-        </w:tc>
-      </w:tr>
-      <w:tr>
-        <w:trPr>
-          <w:trHeight w:val="599"/>
-        </w:trPr>
-        <w:tc>
-          <w:tcPr>
-            <w:tcW w:w="4418" w:type="dxa"/>
-            <w:tcBorders>
-              <w:top w:val="nil"/>
-              <w:left w:val="single" w:sz="4" w:space="0" w:color="auto"/>
-              <w:bottom w:val="nil"/>
-              <w:right w:val="nil"/>
-            </w:tcBorders>
-          </w:tcPr>
-          <w:p>
-            <w:pPr>
-              <w:pStyle w:val="KeinLeerraum"/>
-              <w:rPr>
-                <w:b/>
-              </w:rPr>
-            </w:pPr>
-            <w:r>
-              <w:rPr>
-                <w:b/>
-              </w:rPr>
-              <w:t>Vorbedingung:</w:t>
-            </w:r>
-          </w:p>
-        </w:tc>
-        <w:tc>
-          <w:tcPr>
-            <w:tcW w:w="4418" w:type="dxa"/>
-            <w:tcBorders>
-              <w:top w:val="nil"/>
-              <w:left w:val="nil"/>
-              <w:bottom w:val="nil"/>
-              <w:right w:val="single" w:sz="4" w:space="0" w:color="auto"/>
-            </w:tcBorders>
-            <w:vAlign w:val="center"/>
-          </w:tcPr>
-          <w:p>
-            <w:pPr>
-              <w:pStyle w:val="KeinLeerraum"/>
-            </w:pPr>
-            <w:r>
-              <w:t>Mosterei-Inhaber/Mitarbeiter haben das Programm gestartet</w:t>
-            </w:r>
-          </w:p>
-        </w:tc>
-      </w:tr>
-      <w:tr>
-        <w:trPr>
-          <w:trHeight w:val="599"/>
-        </w:trPr>
-        <w:tc>
-          <w:tcPr>
-            <w:tcW w:w="4418" w:type="dxa"/>
-            <w:tcBorders>
-              <w:top w:val="nil"/>
-              <w:left w:val="single" w:sz="4" w:space="0" w:color="auto"/>
-              <w:bottom w:val="single" w:sz="4" w:space="0" w:color="auto"/>
-              <w:right w:val="nil"/>
-            </w:tcBorders>
-          </w:tcPr>
-          <w:p>
-            <w:pPr>
-              <w:pStyle w:val="KeinLeerraum"/>
-              <w:rPr>
-                <w:b/>
-              </w:rPr>
-            </w:pPr>
-            <w:r>
-              <w:rPr>
-                <w:b/>
-              </w:rPr>
-              <w:t>Nachbedingung:</w:t>
-            </w:r>
-          </w:p>
-        </w:tc>
-        <w:tc>
-          <w:tcPr>
-            <w:tcW w:w="4418" w:type="dxa"/>
-            <w:tcBorders>
-              <w:top w:val="nil"/>
-              <w:left w:val="nil"/>
-              <w:bottom w:val="single" w:sz="4" w:space="0" w:color="auto"/>
-              <w:right w:val="single" w:sz="4" w:space="0" w:color="auto"/>
-            </w:tcBorders>
-            <w:vAlign w:val="center"/>
-          </w:tcPr>
+              <w:rPr>
+                <w:noProof/>
+              </w:rPr>
+            </w:pPr>
+            <w:r>
+              <w:rPr>
+                <w:noProof/>
+                <w:color w:val="FF0000"/>
+              </w:rPr>
+              <w:t>benutzername wurde mit m.benutzername verglichen</w:t>
+            </w:r>
+          </w:p>
           <w:p>
             <w:pPr>
               <w:pStyle w:val="KeinLeerraum"/>
@@ -3362,12 +4257,17 @@
                 <w:ilvl w:val="0"/>
                 <w:numId w:val="5"/>
               </w:numPr>
-            </w:pPr>
-            <w:r>
-              <w:t>Systemanmeldung erfolgreich</w:t>
-            </w:r>
-            <w:bookmarkStart w:id="0" w:name="_GoBack"/>
-            <w:bookmarkEnd w:id="0"/>
+              <w:rPr>
+                <w:noProof/>
+              </w:rPr>
+            </w:pPr>
+            <w:r>
+              <w:rPr>
+                <w:noProof/>
+                <w:color w:val="FF0000"/>
+              </w:rPr>
+              <w:t>passwort wurde mit a.passwort verglichen</w:t>
+            </w:r>
           </w:p>
         </w:tc>
       </w:tr>
@@ -3375,6 +4275,17 @@
     <w:p>
       <w:pPr>
         <w:pStyle w:val="KeinLeerraum"/>
+        <w:rPr>
+          <w:noProof/>
+        </w:rPr>
+      </w:pPr>
+    </w:p>
+    <w:p>
+      <w:pPr>
+        <w:pStyle w:val="KeinLeerraum"/>
+        <w:rPr>
+          <w:noProof/>
+        </w:rPr>
       </w:pPr>
     </w:p>
     <w:sectPr>

</xml_diff>

<commit_message>
Package Terminplanung für SW-Architektur und neue UCs eingefügt
</commit_message>
<xml_diff>
--- a/Systemsequenzdiagramme, Contracts/Contracts.docx
+++ b/Systemsequenzdiagramme, Contracts/Contracts.docx
@@ -3903,6 +3903,19 @@
         <w:pStyle w:val="KeinLeerraum"/>
       </w:pPr>
     </w:p>
+    <w:p>
+      <w:pPr>
+        <w:pStyle w:val="KeinLeerraum"/>
+      </w:pPr>
+    </w:p>
+    <w:p>
+      <w:pPr>
+        <w:pStyle w:val="KeinLeerraum"/>
+        <w:rPr>
+          <w:noProof/>
+        </w:rPr>
+      </w:pPr>
+    </w:p>
     <w:tbl>
       <w:tblPr>
         <w:tblStyle w:val="Tabellenraster"/>
@@ -3941,14 +3954,14 @@
                 <w:b/>
                 <w:noProof/>
               </w:rPr>
-              <w:t xml:space="preserve">Contract CO10: </w:t>
-            </w:r>
-            <w:r>
-              <w:rPr>
-                <w:b/>
-                <w:noProof/>
-              </w:rPr>
-              <w:t>anmelden</w:t>
+              <w:t>Contract CO10</w:t>
+            </w:r>
+            <w:r>
+              <w:rPr>
+                <w:b/>
+                <w:noProof/>
+              </w:rPr>
+              <w:t>: anmelden</w:t>
             </w:r>
           </w:p>
         </w:tc>
@@ -4078,25 +4091,7 @@
               <w:rPr>
                 <w:noProof/>
               </w:rPr>
-              <w:t xml:space="preserve">Use Case 10: </w:t>
-            </w:r>
-            <w:r>
-              <w:rPr>
-                <w:noProof/>
-              </w:rPr>
-              <w:t>Systema</w:t>
-            </w:r>
-            <w:r>
-              <w:rPr>
-                <w:noProof/>
-              </w:rPr>
-              <w:t>n</w:t>
-            </w:r>
-            <w:r>
-              <w:rPr>
-                <w:noProof/>
-              </w:rPr>
-              <w:t>meldung durchführen</w:t>
+              <w:t>Use Case 10: Systemanmeldung durchführen</w:t>
             </w:r>
           </w:p>
         </w:tc>
@@ -4154,19 +4149,7 @@
               <w:rPr>
                 <w:noProof/>
               </w:rPr>
-              <w:t xml:space="preserve">Es existiert eine Intanz a von Account, </w:t>
-            </w:r>
-            <w:r>
-              <w:rPr>
-                <w:noProof/>
-              </w:rPr>
-              <w:t xml:space="preserve">der </w:t>
-            </w:r>
-            <w:r>
-              <w:rPr>
-                <w:noProof/>
-              </w:rPr>
-              <w:t>mit einem Mitrbeiter m verbunden ist</w:t>
+              <w:t>Es existiert eine Intanz a von Account, der mit einem Mitrbeiter m verbunden ist</w:t>
             </w:r>
           </w:p>
         </w:tc>
@@ -4231,8 +4214,6 @@
               </w:rPr>
               <w:t>Mitarbeite m ist in seinem Account angemeldet</w:t>
             </w:r>
-            <w:bookmarkStart w:id="0" w:name="_GoBack"/>
-            <w:bookmarkEnd w:id="0"/>
           </w:p>
         </w:tc>
       </w:tr>
@@ -4245,6 +4226,685 @@
         </w:rPr>
       </w:pPr>
     </w:p>
+    <w:p>
+      <w:pPr>
+        <w:pStyle w:val="KeinLeerraum"/>
+        <w:rPr>
+          <w:noProof/>
+        </w:rPr>
+      </w:pPr>
+    </w:p>
+    <w:tbl>
+      <w:tblPr>
+        <w:tblStyle w:val="Tabellenraster"/>
+        <w:tblW w:w="0" w:type="auto"/>
+        <w:tblLook w:val="04A0" w:firstRow="1" w:lastRow="0" w:firstColumn="1" w:lastColumn="0" w:noHBand="0" w:noVBand="1"/>
+      </w:tblPr>
+      <w:tblGrid>
+        <w:gridCol w:w="4418"/>
+        <w:gridCol w:w="4418"/>
+      </w:tblGrid>
+      <w:tr>
+        <w:trPr>
+          <w:trHeight w:val="576"/>
+        </w:trPr>
+        <w:tc>
+          <w:tcPr>
+            <w:tcW w:w="8836" w:type="dxa"/>
+            <w:gridSpan w:val="2"/>
+            <w:tcBorders>
+              <w:top w:val="single" w:sz="4" w:space="0" w:color="auto"/>
+              <w:left w:val="single" w:sz="4" w:space="0" w:color="auto"/>
+              <w:bottom w:val="single" w:sz="4" w:space="0" w:color="auto"/>
+              <w:right w:val="single" w:sz="4" w:space="0" w:color="auto"/>
+            </w:tcBorders>
+            <w:vAlign w:val="center"/>
+          </w:tcPr>
+          <w:p>
+            <w:pPr>
+              <w:pStyle w:val="KeinLeerraum"/>
+              <w:rPr>
+                <w:noProof/>
+              </w:rPr>
+            </w:pPr>
+            <w:r>
+              <w:rPr>
+                <w:b/>
+                <w:noProof/>
+              </w:rPr>
+              <w:lastRenderedPageBreak/>
+              <w:t>Contract CO11: erstelleÜbersicht</w:t>
+            </w:r>
+          </w:p>
+        </w:tc>
+      </w:tr>
+      <w:tr>
+        <w:trPr>
+          <w:trHeight w:val="599"/>
+        </w:trPr>
+        <w:tc>
+          <w:tcPr>
+            <w:tcW w:w="4418" w:type="dxa"/>
+            <w:tcBorders>
+              <w:top w:val="single" w:sz="4" w:space="0" w:color="auto"/>
+              <w:left w:val="single" w:sz="4" w:space="0" w:color="auto"/>
+              <w:bottom w:val="nil"/>
+              <w:right w:val="nil"/>
+            </w:tcBorders>
+          </w:tcPr>
+          <w:p>
+            <w:pPr>
+              <w:pStyle w:val="KeinLeerraum"/>
+              <w:rPr>
+                <w:b/>
+                <w:noProof/>
+              </w:rPr>
+            </w:pPr>
+            <w:r>
+              <w:rPr>
+                <w:b/>
+                <w:noProof/>
+              </w:rPr>
+              <w:t>Operation:</w:t>
+            </w:r>
+          </w:p>
+        </w:tc>
+        <w:tc>
+          <w:tcPr>
+            <w:tcW w:w="4418" w:type="dxa"/>
+            <w:tcBorders>
+              <w:top w:val="single" w:sz="4" w:space="0" w:color="auto"/>
+              <w:left w:val="nil"/>
+              <w:bottom w:val="nil"/>
+              <w:right w:val="single" w:sz="4" w:space="0" w:color="auto"/>
+            </w:tcBorders>
+            <w:vAlign w:val="center"/>
+          </w:tcPr>
+          <w:p>
+            <w:pPr>
+              <w:pStyle w:val="KeinLeerraum"/>
+              <w:rPr>
+                <w:noProof/>
+              </w:rPr>
+            </w:pPr>
+            <w:r>
+              <w:rPr>
+                <w:noProof/>
+              </w:rPr>
+              <w:t>erstelleÜbersicht(beginn: Date, ende:Date, anzeigegegenstand: Object)</w:t>
+            </w:r>
+          </w:p>
+        </w:tc>
+      </w:tr>
+      <w:tr>
+        <w:trPr>
+          <w:trHeight w:val="599"/>
+        </w:trPr>
+        <w:tc>
+          <w:tcPr>
+            <w:tcW w:w="4418" w:type="dxa"/>
+            <w:tcBorders>
+              <w:top w:val="nil"/>
+              <w:left w:val="single" w:sz="4" w:space="0" w:color="auto"/>
+              <w:bottom w:val="nil"/>
+              <w:right w:val="nil"/>
+            </w:tcBorders>
+          </w:tcPr>
+          <w:p>
+            <w:pPr>
+              <w:pStyle w:val="KeinLeerraum"/>
+              <w:rPr>
+                <w:b/>
+                <w:noProof/>
+              </w:rPr>
+            </w:pPr>
+            <w:r>
+              <w:rPr>
+                <w:b/>
+                <w:noProof/>
+              </w:rPr>
+              <w:t>Querverweise:</w:t>
+            </w:r>
+          </w:p>
+        </w:tc>
+        <w:tc>
+          <w:tcPr>
+            <w:tcW w:w="4418" w:type="dxa"/>
+            <w:tcBorders>
+              <w:top w:val="nil"/>
+              <w:left w:val="nil"/>
+              <w:bottom w:val="nil"/>
+              <w:right w:val="single" w:sz="4" w:space="0" w:color="auto"/>
+            </w:tcBorders>
+            <w:vAlign w:val="center"/>
+          </w:tcPr>
+          <w:p>
+            <w:pPr>
+              <w:pStyle w:val="KeinLeerraum"/>
+              <w:rPr>
+                <w:noProof/>
+              </w:rPr>
+            </w:pPr>
+            <w:r>
+              <w:rPr>
+                <w:noProof/>
+              </w:rPr>
+              <w:t>Use Case 11: Übersicht über Verkäufe erstellen</w:t>
+            </w:r>
+          </w:p>
+        </w:tc>
+      </w:tr>
+      <w:tr>
+        <w:trPr>
+          <w:trHeight w:val="599"/>
+        </w:trPr>
+        <w:tc>
+          <w:tcPr>
+            <w:tcW w:w="4418" w:type="dxa"/>
+            <w:tcBorders>
+              <w:top w:val="nil"/>
+              <w:left w:val="single" w:sz="4" w:space="0" w:color="auto"/>
+              <w:bottom w:val="nil"/>
+              <w:right w:val="nil"/>
+            </w:tcBorders>
+          </w:tcPr>
+          <w:p>
+            <w:pPr>
+              <w:pStyle w:val="KeinLeerraum"/>
+              <w:rPr>
+                <w:b/>
+                <w:noProof/>
+              </w:rPr>
+            </w:pPr>
+            <w:r>
+              <w:rPr>
+                <w:b/>
+                <w:noProof/>
+              </w:rPr>
+              <w:t>Vorbedingung:</w:t>
+            </w:r>
+          </w:p>
+        </w:tc>
+        <w:tc>
+          <w:tcPr>
+            <w:tcW w:w="4418" w:type="dxa"/>
+            <w:tcBorders>
+              <w:top w:val="nil"/>
+              <w:left w:val="nil"/>
+              <w:bottom w:val="nil"/>
+              <w:right w:val="single" w:sz="4" w:space="0" w:color="auto"/>
+            </w:tcBorders>
+            <w:vAlign w:val="center"/>
+          </w:tcPr>
+          <w:p>
+            <w:pPr>
+              <w:pStyle w:val="KeinLeerraum"/>
+              <w:rPr>
+                <w:noProof/>
+              </w:rPr>
+            </w:pPr>
+            <w:r>
+              <w:rPr>
+                <w:noProof/>
+              </w:rPr>
+              <w:t>Es existiert eine Intanz a eines anzeigegegenstandes, es existiert eine Instanz b eines Betriebstages</w:t>
+            </w:r>
+          </w:p>
+        </w:tc>
+      </w:tr>
+      <w:tr>
+        <w:trPr>
+          <w:trHeight w:val="599"/>
+        </w:trPr>
+        <w:tc>
+          <w:tcPr>
+            <w:tcW w:w="4418" w:type="dxa"/>
+            <w:tcBorders>
+              <w:top w:val="nil"/>
+              <w:left w:val="single" w:sz="4" w:space="0" w:color="auto"/>
+              <w:bottom w:val="single" w:sz="4" w:space="0" w:color="auto"/>
+              <w:right w:val="nil"/>
+            </w:tcBorders>
+          </w:tcPr>
+          <w:p>
+            <w:pPr>
+              <w:pStyle w:val="KeinLeerraum"/>
+              <w:rPr>
+                <w:b/>
+                <w:noProof/>
+              </w:rPr>
+            </w:pPr>
+            <w:r>
+              <w:rPr>
+                <w:b/>
+                <w:noProof/>
+              </w:rPr>
+              <w:t>Nachbedingung:</w:t>
+            </w:r>
+          </w:p>
+        </w:tc>
+        <w:tc>
+          <w:tcPr>
+            <w:tcW w:w="4418" w:type="dxa"/>
+            <w:tcBorders>
+              <w:top w:val="nil"/>
+              <w:left w:val="nil"/>
+              <w:bottom w:val="single" w:sz="4" w:space="0" w:color="auto"/>
+              <w:right w:val="single" w:sz="4" w:space="0" w:color="auto"/>
+            </w:tcBorders>
+            <w:vAlign w:val="center"/>
+          </w:tcPr>
+          <w:p>
+            <w:pPr>
+              <w:pStyle w:val="KeinLeerraum"/>
+              <w:numPr>
+                <w:ilvl w:val="0"/>
+                <w:numId w:val="5"/>
+              </w:numPr>
+              <w:rPr>
+                <w:noProof/>
+              </w:rPr>
+            </w:pPr>
+            <w:r>
+              <w:rPr>
+                <w:noProof/>
+              </w:rPr>
+              <w:t>Eine neue Übersicht wurde erstellt</w:t>
+            </w:r>
+          </w:p>
+          <w:p>
+            <w:pPr>
+              <w:pStyle w:val="KeinLeerraum"/>
+              <w:numPr>
+                <w:ilvl w:val="0"/>
+                <w:numId w:val="5"/>
+              </w:numPr>
+              <w:rPr>
+                <w:noProof/>
+              </w:rPr>
+            </w:pPr>
+            <w:r>
+              <w:rPr>
+                <w:noProof/>
+              </w:rPr>
+              <w:t>a</w:t>
+            </w:r>
+            <w:r>
+              <w:rPr>
+                <w:noProof/>
+              </w:rPr>
+              <w:t xml:space="preserve"> wird in de Übersicht angezeigt</w:t>
+            </w:r>
+          </w:p>
+        </w:tc>
+      </w:tr>
+    </w:tbl>
+    <w:p>
+      <w:pPr>
+        <w:pStyle w:val="KeinLeerraum"/>
+        <w:rPr>
+          <w:noProof/>
+        </w:rPr>
+      </w:pPr>
+    </w:p>
+    <w:p>
+      <w:pPr>
+        <w:pStyle w:val="KeinLeerraum"/>
+        <w:rPr>
+          <w:noProof/>
+        </w:rPr>
+      </w:pPr>
+    </w:p>
+    <w:tbl>
+      <w:tblPr>
+        <w:tblStyle w:val="Tabellenraster"/>
+        <w:tblW w:w="0" w:type="auto"/>
+        <w:tblLook w:val="04A0" w:firstRow="1" w:lastRow="0" w:firstColumn="1" w:lastColumn="0" w:noHBand="0" w:noVBand="1"/>
+      </w:tblPr>
+      <w:tblGrid>
+        <w:gridCol w:w="4418"/>
+        <w:gridCol w:w="4418"/>
+      </w:tblGrid>
+      <w:tr>
+        <w:trPr>
+          <w:trHeight w:val="576"/>
+        </w:trPr>
+        <w:tc>
+          <w:tcPr>
+            <w:tcW w:w="8836" w:type="dxa"/>
+            <w:gridSpan w:val="2"/>
+            <w:tcBorders>
+              <w:top w:val="single" w:sz="4" w:space="0" w:color="auto"/>
+              <w:left w:val="single" w:sz="4" w:space="0" w:color="auto"/>
+              <w:bottom w:val="single" w:sz="4" w:space="0" w:color="auto"/>
+              <w:right w:val="single" w:sz="4" w:space="0" w:color="auto"/>
+            </w:tcBorders>
+            <w:vAlign w:val="center"/>
+          </w:tcPr>
+          <w:p>
+            <w:pPr>
+              <w:pStyle w:val="KeinLeerraum"/>
+              <w:rPr>
+                <w:noProof/>
+              </w:rPr>
+            </w:pPr>
+            <w:r>
+              <w:rPr>
+                <w:b/>
+                <w:noProof/>
+              </w:rPr>
+              <w:t>Contract CO12</w:t>
+            </w:r>
+            <w:r>
+              <w:rPr>
+                <w:b/>
+                <w:noProof/>
+              </w:rPr>
+              <w:t xml:space="preserve">: </w:t>
+            </w:r>
+            <w:r>
+              <w:rPr>
+                <w:b/>
+                <w:noProof/>
+              </w:rPr>
+              <w:t>berechnePreis</w:t>
+            </w:r>
+          </w:p>
+        </w:tc>
+      </w:tr>
+      <w:tr>
+        <w:trPr>
+          <w:trHeight w:val="599"/>
+        </w:trPr>
+        <w:tc>
+          <w:tcPr>
+            <w:tcW w:w="4418" w:type="dxa"/>
+            <w:tcBorders>
+              <w:top w:val="single" w:sz="4" w:space="0" w:color="auto"/>
+              <w:left w:val="single" w:sz="4" w:space="0" w:color="auto"/>
+              <w:bottom w:val="nil"/>
+              <w:right w:val="nil"/>
+            </w:tcBorders>
+          </w:tcPr>
+          <w:p>
+            <w:pPr>
+              <w:pStyle w:val="KeinLeerraum"/>
+              <w:rPr>
+                <w:b/>
+                <w:noProof/>
+              </w:rPr>
+            </w:pPr>
+            <w:r>
+              <w:rPr>
+                <w:b/>
+                <w:noProof/>
+              </w:rPr>
+              <w:t>Operation:</w:t>
+            </w:r>
+          </w:p>
+        </w:tc>
+        <w:tc>
+          <w:tcPr>
+            <w:tcW w:w="4418" w:type="dxa"/>
+            <w:tcBorders>
+              <w:top w:val="single" w:sz="4" w:space="0" w:color="auto"/>
+              <w:left w:val="nil"/>
+              <w:bottom w:val="nil"/>
+              <w:right w:val="single" w:sz="4" w:space="0" w:color="auto"/>
+            </w:tcBorders>
+            <w:vAlign w:val="center"/>
+          </w:tcPr>
+          <w:p>
+            <w:pPr>
+              <w:pStyle w:val="KeinLeerraum"/>
+              <w:rPr>
+                <w:noProof/>
+              </w:rPr>
+            </w:pPr>
+            <w:r>
+              <w:rPr>
+                <w:noProof/>
+              </w:rPr>
+              <w:t>berechnePreis(trestermenge: int)</w:t>
+            </w:r>
+          </w:p>
+        </w:tc>
+      </w:tr>
+      <w:tr>
+        <w:trPr>
+          <w:trHeight w:val="599"/>
+        </w:trPr>
+        <w:tc>
+          <w:tcPr>
+            <w:tcW w:w="4418" w:type="dxa"/>
+            <w:tcBorders>
+              <w:top w:val="nil"/>
+              <w:left w:val="single" w:sz="4" w:space="0" w:color="auto"/>
+              <w:bottom w:val="nil"/>
+              <w:right w:val="nil"/>
+            </w:tcBorders>
+          </w:tcPr>
+          <w:p>
+            <w:pPr>
+              <w:pStyle w:val="KeinLeerraum"/>
+              <w:rPr>
+                <w:b/>
+                <w:noProof/>
+              </w:rPr>
+            </w:pPr>
+            <w:r>
+              <w:rPr>
+                <w:b/>
+                <w:noProof/>
+              </w:rPr>
+              <w:t>Querverweise:</w:t>
+            </w:r>
+          </w:p>
+        </w:tc>
+        <w:tc>
+          <w:tcPr>
+            <w:tcW w:w="4418" w:type="dxa"/>
+            <w:tcBorders>
+              <w:top w:val="nil"/>
+              <w:left w:val="nil"/>
+              <w:bottom w:val="nil"/>
+              <w:right w:val="single" w:sz="4" w:space="0" w:color="auto"/>
+            </w:tcBorders>
+            <w:vAlign w:val="center"/>
+          </w:tcPr>
+          <w:p>
+            <w:pPr>
+              <w:pStyle w:val="KeinLeerraum"/>
+              <w:rPr>
+                <w:noProof/>
+              </w:rPr>
+            </w:pPr>
+            <w:r>
+              <w:rPr>
+                <w:noProof/>
+              </w:rPr>
+              <w:t>Use Case 12</w:t>
+            </w:r>
+            <w:r>
+              <w:rPr>
+                <w:noProof/>
+              </w:rPr>
+              <w:t xml:space="preserve">: </w:t>
+            </w:r>
+            <w:r>
+              <w:rPr>
+                <w:noProof/>
+              </w:rPr>
+              <w:t>Trester abrechnen</w:t>
+            </w:r>
+          </w:p>
+        </w:tc>
+      </w:tr>
+      <w:tr>
+        <w:trPr>
+          <w:trHeight w:val="599"/>
+        </w:trPr>
+        <w:tc>
+          <w:tcPr>
+            <w:tcW w:w="4418" w:type="dxa"/>
+            <w:tcBorders>
+              <w:top w:val="nil"/>
+              <w:left w:val="single" w:sz="4" w:space="0" w:color="auto"/>
+              <w:bottom w:val="nil"/>
+              <w:right w:val="nil"/>
+            </w:tcBorders>
+          </w:tcPr>
+          <w:p>
+            <w:pPr>
+              <w:pStyle w:val="KeinLeerraum"/>
+              <w:rPr>
+                <w:b/>
+                <w:noProof/>
+              </w:rPr>
+            </w:pPr>
+            <w:r>
+              <w:rPr>
+                <w:b/>
+                <w:noProof/>
+              </w:rPr>
+              <w:t>Vorbedingung:</w:t>
+            </w:r>
+          </w:p>
+        </w:tc>
+        <w:tc>
+          <w:tcPr>
+            <w:tcW w:w="4418" w:type="dxa"/>
+            <w:tcBorders>
+              <w:top w:val="nil"/>
+              <w:left w:val="nil"/>
+              <w:bottom w:val="nil"/>
+              <w:right w:val="single" w:sz="4" w:space="0" w:color="auto"/>
+            </w:tcBorders>
+            <w:vAlign w:val="center"/>
+          </w:tcPr>
+          <w:p>
+            <w:pPr>
+              <w:pStyle w:val="KeinLeerraum"/>
+              <w:rPr>
+                <w:noProof/>
+              </w:rPr>
+            </w:pPr>
+            <w:r>
+              <w:rPr>
+                <w:noProof/>
+              </w:rPr>
+              <w:t>E</w:t>
+            </w:r>
+            <w:r>
+              <w:rPr>
+                <w:noProof/>
+              </w:rPr>
+              <w:t>s existiert eine Instanz b eines Betriebstages</w:t>
+            </w:r>
+          </w:p>
+        </w:tc>
+      </w:tr>
+      <w:tr>
+        <w:trPr>
+          <w:trHeight w:val="599"/>
+        </w:trPr>
+        <w:tc>
+          <w:tcPr>
+            <w:tcW w:w="4418" w:type="dxa"/>
+            <w:tcBorders>
+              <w:top w:val="nil"/>
+              <w:left w:val="single" w:sz="4" w:space="0" w:color="auto"/>
+              <w:bottom w:val="single" w:sz="4" w:space="0" w:color="auto"/>
+              <w:right w:val="nil"/>
+            </w:tcBorders>
+          </w:tcPr>
+          <w:p>
+            <w:pPr>
+              <w:pStyle w:val="KeinLeerraum"/>
+              <w:rPr>
+                <w:b/>
+                <w:noProof/>
+              </w:rPr>
+            </w:pPr>
+            <w:r>
+              <w:rPr>
+                <w:b/>
+                <w:noProof/>
+              </w:rPr>
+              <w:t>Nachbedingung:</w:t>
+            </w:r>
+          </w:p>
+        </w:tc>
+        <w:tc>
+          <w:tcPr>
+            <w:tcW w:w="4418" w:type="dxa"/>
+            <w:tcBorders>
+              <w:top w:val="nil"/>
+              <w:left w:val="nil"/>
+              <w:bottom w:val="single" w:sz="4" w:space="0" w:color="auto"/>
+              <w:right w:val="single" w:sz="4" w:space="0" w:color="auto"/>
+            </w:tcBorders>
+            <w:vAlign w:val="center"/>
+          </w:tcPr>
+          <w:p>
+            <w:pPr>
+              <w:pStyle w:val="KeinLeerraum"/>
+              <w:numPr>
+                <w:ilvl w:val="0"/>
+                <w:numId w:val="5"/>
+              </w:numPr>
+              <w:rPr>
+                <w:noProof/>
+              </w:rPr>
+            </w:pPr>
+            <w:r>
+              <w:rPr>
+                <w:noProof/>
+              </w:rPr>
+              <w:t>Eine neue Instanz t von Trester wurde erstellt</w:t>
+            </w:r>
+          </w:p>
+          <w:p>
+            <w:pPr>
+              <w:pStyle w:val="KeinLeerraum"/>
+              <w:numPr>
+                <w:ilvl w:val="0"/>
+                <w:numId w:val="5"/>
+              </w:numPr>
+              <w:rPr>
+                <w:noProof/>
+              </w:rPr>
+            </w:pPr>
+            <w:r>
+              <w:rPr>
+                <w:noProof/>
+              </w:rPr>
+              <w:t>t.tresterpreis wurde mit dem berechneten Wert initialisiert</w:t>
+            </w:r>
+          </w:p>
+          <w:p>
+            <w:pPr>
+              <w:pStyle w:val="KeinLeerraum"/>
+              <w:numPr>
+                <w:ilvl w:val="0"/>
+                <w:numId w:val="5"/>
+              </w:numPr>
+              <w:rPr>
+                <w:noProof/>
+              </w:rPr>
+            </w:pPr>
+            <w:r>
+              <w:rPr>
+                <w:noProof/>
+              </w:rPr>
+              <w:t>t wurde mit dem Betriebstag b verbunden</w:t>
+            </w:r>
+            <w:bookmarkStart w:id="0" w:name="_GoBack"/>
+            <w:bookmarkEnd w:id="0"/>
+          </w:p>
+        </w:tc>
+      </w:tr>
+    </w:tbl>
     <w:p>
       <w:pPr>
         <w:pStyle w:val="KeinLeerraum"/>

</xml_diff>